<commit_message>
Added stuff to the word document
</commit_message>
<xml_diff>
--- a/Assignment Data.docx
+++ b/Assignment Data.docx
@@ -15,6 +15,14 @@
         </w:rPr>
         <w:t>Assignment: Data Types and Data Representation</w:t>
       </w:r>
+    </w:p>
+    <w:p>
+      <w:pPr>
+        <w:jc w:val="center"/>
+        <w:rPr>
+          <w:lang w:val="en-US"/>
+        </w:rPr>
+      </w:pPr>
     </w:p>
     <w:p>
       <w:pPr>
@@ -83,6 +91,7 @@
       <w:r>
         <w:rPr>
           <w:rFonts w:ascii="Calibri" w:hAnsi="Calibri" w:cs="Calibri"/>
+          <w:highlight w:val="yellow"/>
         </w:rPr>
         <w:t>Time in terms of AM or PM.</w:t>
       </w:r>
@@ -93,29 +102,62 @@
         <w:spacing w:before="0" w:beforeAutospacing="0" w:after="0" w:afterAutospacing="0"/>
         <w:ind w:left="360" w:firstLine="360"/>
         <w:rPr>
-          <w:rFonts w:ascii="Calibri" w:hAnsi="Calibri" w:cs="Calibri"/>
-          <w:lang w:val="en-US"/>
-        </w:rPr>
-      </w:pPr>
-      <w:r>
-        <w:rPr>
-          <w:rFonts w:ascii="Calibri" w:hAnsi="Calibri" w:cs="Calibri"/>
-          <w:lang w:val="en-US"/>
-        </w:rPr>
-        <w:t xml:space="preserve">Discrete, </w:t>
-      </w:r>
-      <w:r>
-        <w:rPr>
-          <w:rFonts w:ascii="Calibri" w:hAnsi="Calibri" w:cs="Calibri"/>
-        </w:rPr>
-        <w:t>qualitative</w:t>
-      </w:r>
-      <w:r>
-        <w:rPr>
-          <w:rFonts w:ascii="Calibri" w:hAnsi="Calibri" w:cs="Calibri"/>
-          <w:lang w:val="en-US"/>
-        </w:rPr>
-        <w:t>, ordinal</w:t>
+          <w:rFonts w:asciiTheme="minorHAnsi" w:hAnsiTheme="minorHAnsi" w:cstheme="minorHAnsi"/>
+          <w:lang w:val="en-US"/>
+        </w:rPr>
+      </w:pPr>
+      <w:r>
+        <w:rPr>
+          <w:rFonts w:asciiTheme="minorHAnsi" w:hAnsiTheme="minorHAnsi" w:cstheme="minorHAnsi"/>
+          <w:color w:val="000000"/>
+          <w:shd w:val="clear" w:color="auto" w:fill="FFFFFF"/>
+        </w:rPr>
+        <w:t>Binary, qualitative, nominal</w:t>
+      </w:r>
+      <w:r>
+        <w:rPr>
+          <w:rFonts w:asciiTheme="minorHAnsi" w:hAnsiTheme="minorHAnsi" w:cstheme="minorHAnsi"/>
+          <w:color w:val="000000"/>
+          <w:shd w:val="clear" w:color="auto" w:fill="FFFFFF"/>
+          <w:lang w:val="en-US"/>
+        </w:rPr>
+        <w:t xml:space="preserve"> (</w:t>
+      </w:r>
+      <w:r>
+        <w:rPr>
+          <w:rFonts w:asciiTheme="minorHAnsi" w:hAnsiTheme="minorHAnsi" w:cstheme="minorHAnsi"/>
+          <w:color w:val="000000"/>
+          <w:shd w:val="clear" w:color="auto" w:fill="FFFFFF"/>
+          <w:lang w:val="en-US"/>
+        </w:rPr>
+        <w:t>I</w:t>
+      </w:r>
+      <w:r>
+        <w:rPr>
+          <w:rFonts w:asciiTheme="minorHAnsi" w:hAnsiTheme="minorHAnsi" w:cstheme="minorHAnsi"/>
+          <w:color w:val="000000"/>
+          <w:shd w:val="clear" w:color="auto" w:fill="FFFFFF"/>
+          <w:lang w:val="en-US"/>
+        </w:rPr>
+        <w:t>f we only care if it’s</w:t>
+      </w:r>
+      <w:r>
+        <w:rPr>
+          <w:rFonts w:asciiTheme="minorHAnsi" w:hAnsiTheme="minorHAnsi" w:cstheme="minorHAnsi"/>
+          <w:color w:val="000000"/>
+          <w:shd w:val="clear" w:color="auto" w:fill="FFFFFF"/>
+          <w:lang w:val="en-US"/>
+        </w:rPr>
+        <w:t xml:space="preserve"> </w:t>
+      </w:r>
+      <w:r>
+        <w:rPr>
+          <w:rFonts w:asciiTheme="minorHAnsi" w:hAnsiTheme="minorHAnsi" w:cstheme="minorHAnsi"/>
+          <w:color w:val="000000"/>
+          <w:shd w:val="clear" w:color="auto" w:fill="FFFFFF"/>
+          <w:lang w:val="en-US"/>
+        </w:rPr>
+        <w:t>first half of the day or second)</w:t>
       </w:r>
     </w:p>
     <w:p>
@@ -124,15 +166,75 @@
         <w:spacing w:before="0" w:beforeAutospacing="0" w:after="0" w:afterAutospacing="0"/>
         <w:ind w:left="360" w:firstLine="360"/>
         <w:rPr>
-          <w:lang w:val="en-US"/>
-        </w:rPr>
-      </w:pPr>
-      <w:r>
-        <w:rPr>
-          <w:rFonts w:ascii="Calibri" w:hAnsi="Calibri" w:cs="Calibri"/>
-        </w:rPr>
-        <w:br/>
-        <w:t>(b) Brightness as measured by a light meter.</w:t>
+          <w:rFonts w:ascii="Calibri" w:hAnsi="Calibri" w:cs="Calibri"/>
+          <w:lang w:val="en-US"/>
+        </w:rPr>
+      </w:pPr>
+      <w:r>
+        <w:rPr>
+          <w:rFonts w:ascii="Calibri" w:hAnsi="Calibri" w:cs="Calibri"/>
+          <w:lang w:val="en-US"/>
+        </w:rPr>
+        <w:t xml:space="preserve">Discrete, </w:t>
+      </w:r>
+      <w:r>
+        <w:rPr>
+          <w:rFonts w:ascii="Calibri" w:hAnsi="Calibri" w:cs="Calibri"/>
+        </w:rPr>
+        <w:t>qualitative</w:t>
+      </w:r>
+      <w:r>
+        <w:rPr>
+          <w:rFonts w:ascii="Calibri" w:hAnsi="Calibri" w:cs="Calibri"/>
+          <w:lang w:val="en-US"/>
+        </w:rPr>
+        <w:t>, ordinal</w:t>
+      </w:r>
+      <w:r>
+        <w:rPr>
+          <w:rFonts w:ascii="Calibri" w:hAnsi="Calibri" w:cs="Calibri"/>
+          <w:lang w:val="en-US"/>
+        </w:rPr>
+        <w:t xml:space="preserve"> (</w:t>
+      </w:r>
+      <w:r>
+        <w:rPr>
+          <w:rFonts w:ascii="Calibri" w:hAnsi="Calibri" w:cs="Calibri"/>
+          <w:lang w:val="en-US"/>
+        </w:rPr>
+        <w:t>I</w:t>
+      </w:r>
+      <w:r>
+        <w:rPr>
+          <w:rFonts w:ascii="Calibri" w:hAnsi="Calibri" w:cs="Calibri"/>
+          <w:lang w:val="en-US"/>
+        </w:rPr>
+        <w:t xml:space="preserve">f we measure time down to </w:t>
+      </w:r>
+      <w:proofErr w:type="spellStart"/>
+      <w:r>
+        <w:rPr>
+          <w:rFonts w:ascii="Calibri" w:hAnsi="Calibri" w:cs="Calibri"/>
+          <w:lang w:val="en-US"/>
+        </w:rPr>
+        <w:t>hh:</w:t>
+      </w:r>
+      <w:proofErr w:type="gramStart"/>
+      <w:r>
+        <w:rPr>
+          <w:rFonts w:ascii="Calibri" w:hAnsi="Calibri" w:cs="Calibri"/>
+          <w:lang w:val="en-US"/>
+        </w:rPr>
+        <w:t>mm:ss</w:t>
+      </w:r>
+      <w:proofErr w:type="spellEnd"/>
+      <w:proofErr w:type="gramEnd"/>
+      <w:r>
+        <w:rPr>
+          <w:rFonts w:ascii="Calibri" w:hAnsi="Calibri" w:cs="Calibri"/>
+          <w:lang w:val="en-US"/>
+        </w:rPr>
+        <w:t>)</w:t>
       </w:r>
     </w:p>
     <w:p>
@@ -141,49 +243,22 @@
         <w:spacing w:before="0" w:beforeAutospacing="0" w:after="0" w:afterAutospacing="0"/>
         <w:ind w:left="360" w:firstLine="360"/>
         <w:rPr>
-          <w:rFonts w:ascii="Calibri" w:hAnsi="Calibri" w:cs="Calibri"/>
-          <w:lang w:val="en-US"/>
-        </w:rPr>
-      </w:pPr>
-      <w:r>
-        <w:rPr>
-          <w:rFonts w:ascii="Calibri" w:hAnsi="Calibri" w:cs="Calibri"/>
-          <w:lang w:val="en-US"/>
-        </w:rPr>
-        <w:t>C</w:t>
-      </w:r>
-      <w:r>
-        <w:rPr>
-          <w:rFonts w:ascii="Calibri" w:hAnsi="Calibri" w:cs="Calibri"/>
-        </w:rPr>
-        <w:t>ontinuous</w:t>
-      </w:r>
-      <w:r>
-        <w:rPr>
-          <w:rFonts w:ascii="Calibri" w:hAnsi="Calibri" w:cs="Calibri"/>
-          <w:lang w:val="en-US"/>
-        </w:rPr>
-        <w:t xml:space="preserve">, </w:t>
-      </w:r>
-      <w:r>
-        <w:rPr>
-          <w:rFonts w:ascii="Calibri" w:hAnsi="Calibri" w:cs="Calibri"/>
-        </w:rPr>
-        <w:t>quantitative</w:t>
-      </w:r>
-      <w:r>
-        <w:rPr>
-          <w:rFonts w:ascii="Calibri" w:hAnsi="Calibri" w:cs="Calibri"/>
-          <w:lang w:val="en-US"/>
-        </w:rPr>
-        <w:t xml:space="preserve">, </w:t>
-      </w:r>
-      <w:r>
-        <w:rPr>
-          <w:rFonts w:ascii="Calibri" w:hAnsi="Calibri" w:cs="Calibri"/>
-          <w:lang w:val="en-US"/>
-        </w:rPr>
-        <w:t>ratio</w:t>
+          <w:lang w:val="en-US"/>
+        </w:rPr>
+      </w:pPr>
+      <w:r>
+        <w:rPr>
+          <w:rFonts w:ascii="Calibri" w:hAnsi="Calibri" w:cs="Calibri"/>
+        </w:rPr>
+        <w:br/>
+        <w:t xml:space="preserve">(b) </w:t>
+      </w:r>
+      <w:r>
+        <w:rPr>
+          <w:rFonts w:ascii="Calibri" w:hAnsi="Calibri" w:cs="Calibri"/>
+          <w:highlight w:val="yellow"/>
+        </w:rPr>
+        <w:t>Brightness as measured by a light meter.</w:t>
       </w:r>
     </w:p>
     <w:p>
@@ -193,14 +268,102 @@
         <w:ind w:left="360" w:firstLine="360"/>
         <w:rPr>
           <w:rFonts w:ascii="Calibri" w:hAnsi="Calibri" w:cs="Calibri"/>
-        </w:rPr>
-      </w:pPr>
-      <w:r>
-        <w:rPr>
-          <w:rFonts w:ascii="Calibri" w:hAnsi="Calibri" w:cs="Calibri"/>
-        </w:rPr>
-        <w:br/>
-        <w:t>(c) Brightness as measured by people’s judgments.</w:t>
+          <w:lang w:val="en-US"/>
+        </w:rPr>
+      </w:pPr>
+      <w:r>
+        <w:rPr>
+          <w:rFonts w:ascii="Calibri" w:hAnsi="Calibri" w:cs="Calibri"/>
+          <w:lang w:val="en-US"/>
+        </w:rPr>
+        <w:t>C</w:t>
+      </w:r>
+      <w:r>
+        <w:rPr>
+          <w:rFonts w:ascii="Calibri" w:hAnsi="Calibri" w:cs="Calibri"/>
+        </w:rPr>
+        <w:t>ontinuous</w:t>
+      </w:r>
+      <w:r>
+        <w:rPr>
+          <w:rFonts w:ascii="Calibri" w:hAnsi="Calibri" w:cs="Calibri"/>
+          <w:lang w:val="en-US"/>
+        </w:rPr>
+        <w:t xml:space="preserve">, </w:t>
+      </w:r>
+      <w:r>
+        <w:rPr>
+          <w:rFonts w:ascii="Calibri" w:hAnsi="Calibri" w:cs="Calibri"/>
+        </w:rPr>
+        <w:t>quantitative</w:t>
+      </w:r>
+      <w:r>
+        <w:rPr>
+          <w:rFonts w:ascii="Calibri" w:hAnsi="Calibri" w:cs="Calibri"/>
+          <w:lang w:val="en-US"/>
+        </w:rPr>
+        <w:t>, ratio</w:t>
+      </w:r>
+      <w:r>
+        <w:rPr>
+          <w:rFonts w:ascii="Calibri" w:hAnsi="Calibri" w:cs="Calibri"/>
+          <w:lang w:val="en-US"/>
+        </w:rPr>
+        <w:t xml:space="preserve"> (</w:t>
+      </w:r>
+      <w:r>
+        <w:rPr>
+          <w:rFonts w:ascii="Calibri" w:hAnsi="Calibri" w:cs="Calibri"/>
+          <w:lang w:val="en-US"/>
+        </w:rPr>
+        <w:t xml:space="preserve">0 is appoint of reference, </w:t>
+      </w:r>
+      <w:r>
+        <w:rPr>
+          <w:rFonts w:ascii="Calibri" w:hAnsi="Calibri" w:cs="Calibri"/>
+          <w:lang w:val="en-US"/>
+        </w:rPr>
+        <w:t>p</w:t>
+      </w:r>
+      <w:r>
+        <w:rPr>
+          <w:rFonts w:ascii="Calibri" w:hAnsi="Calibri" w:cs="Calibri"/>
+          <w:lang w:val="en-US"/>
+        </w:rPr>
+        <w:t>resumably</w:t>
+      </w:r>
+      <w:r>
+        <w:rPr>
+          <w:rFonts w:ascii="Calibri" w:hAnsi="Calibri" w:cs="Calibri"/>
+        </w:rPr>
+        <w:t xml:space="preserve"> </w:t>
+      </w:r>
+      <w:r>
+        <w:rPr>
+          <w:rFonts w:ascii="Calibri" w:hAnsi="Calibri" w:cs="Calibri"/>
+          <w:lang w:val="en-US"/>
+        </w:rPr>
+        <w:t>b</w:t>
+      </w:r>
+      <w:r>
+        <w:rPr>
+          <w:rFonts w:ascii="Calibri" w:hAnsi="Calibri" w:cs="Calibri"/>
+        </w:rPr>
+        <w:t>rightness</w:t>
+      </w:r>
+      <w:r>
+        <w:rPr>
+          <w:rFonts w:ascii="Calibri" w:hAnsi="Calibri" w:cs="Calibri"/>
+          <w:lang w:val="en-US"/>
+        </w:rPr>
+        <w:t xml:space="preserve"> can’t be negative</w:t>
+      </w:r>
+      <w:r>
+        <w:rPr>
+          <w:rFonts w:ascii="Calibri" w:hAnsi="Calibri" w:cs="Calibri"/>
+          <w:lang w:val="en-US"/>
+        </w:rPr>
+        <w:t>)</w:t>
       </w:r>
     </w:p>
     <w:p>
@@ -210,28 +373,21 @@
         <w:ind w:left="360" w:firstLine="360"/>
         <w:rPr>
           <w:rFonts w:ascii="Calibri" w:hAnsi="Calibri" w:cs="Calibri"/>
-          <w:lang w:val="en-US"/>
-        </w:rPr>
-      </w:pPr>
-      <w:r>
-        <w:rPr>
-          <w:rFonts w:ascii="Calibri" w:hAnsi="Calibri" w:cs="Calibri"/>
-          <w:lang w:val="en-US"/>
-        </w:rPr>
-        <w:t xml:space="preserve">Discrete, </w:t>
-      </w:r>
-      <w:r>
-        <w:rPr>
-          <w:rFonts w:ascii="Calibri" w:hAnsi="Calibri" w:cs="Calibri"/>
-        </w:rPr>
-        <w:t>qualitative</w:t>
-      </w:r>
-      <w:r>
-        <w:rPr>
-          <w:rFonts w:ascii="Calibri" w:hAnsi="Calibri" w:cs="Calibri"/>
-          <w:lang w:val="en-US"/>
-        </w:rPr>
-        <w:t>, ordinal</w:t>
+        </w:rPr>
+      </w:pPr>
+      <w:r>
+        <w:rPr>
+          <w:rFonts w:ascii="Calibri" w:hAnsi="Calibri" w:cs="Calibri"/>
+        </w:rPr>
+        <w:br/>
+        <w:t xml:space="preserve">(c) </w:t>
+      </w:r>
+      <w:r>
+        <w:rPr>
+          <w:rFonts w:ascii="Calibri" w:hAnsi="Calibri" w:cs="Calibri"/>
+          <w:highlight w:val="yellow"/>
+        </w:rPr>
+        <w:t>Brightness as measured by people’s judgments.</w:t>
       </w:r>
     </w:p>
     <w:p>
@@ -241,14 +397,35 @@
         <w:ind w:left="360" w:firstLine="360"/>
         <w:rPr>
           <w:rFonts w:ascii="Calibri" w:hAnsi="Calibri" w:cs="Calibri"/>
-        </w:rPr>
-      </w:pPr>
-      <w:r>
-        <w:rPr>
-          <w:rFonts w:ascii="Calibri" w:hAnsi="Calibri" w:cs="Calibri"/>
-        </w:rPr>
-        <w:br/>
-        <w:t>(d) Angles as measured in degrees between 0 and 360.</w:t>
+          <w:lang w:val="en-US"/>
+        </w:rPr>
+      </w:pPr>
+      <w:r>
+        <w:rPr>
+          <w:rFonts w:ascii="Calibri" w:hAnsi="Calibri" w:cs="Calibri"/>
+          <w:lang w:val="en-US"/>
+        </w:rPr>
+        <w:t xml:space="preserve">Discrete, </w:t>
+      </w:r>
+      <w:r>
+        <w:rPr>
+          <w:rFonts w:ascii="Calibri" w:hAnsi="Calibri" w:cs="Calibri"/>
+        </w:rPr>
+        <w:t>qualitative</w:t>
+      </w:r>
+      <w:r>
+        <w:rPr>
+          <w:rFonts w:ascii="Calibri" w:hAnsi="Calibri" w:cs="Calibri"/>
+          <w:lang w:val="en-US"/>
+        </w:rPr>
+        <w:t>, ordinal</w:t>
+      </w:r>
+      <w:r>
+        <w:rPr>
+          <w:rFonts w:ascii="Calibri" w:hAnsi="Calibri" w:cs="Calibri"/>
+          <w:lang w:val="en-US"/>
+        </w:rPr>
+        <w:t xml:space="preserve"> (if people only have discrete ranking)</w:t>
       </w:r>
     </w:p>
     <w:p>
@@ -258,35 +435,21 @@
         <w:ind w:left="360" w:firstLine="360"/>
         <w:rPr>
           <w:rFonts w:ascii="Calibri" w:hAnsi="Calibri" w:cs="Calibri"/>
-          <w:lang w:val="en-US"/>
-        </w:rPr>
-      </w:pPr>
-      <w:r>
-        <w:rPr>
-          <w:rFonts w:ascii="Calibri" w:hAnsi="Calibri" w:cs="Calibri"/>
-          <w:lang w:val="en-US"/>
-        </w:rPr>
-        <w:t>Discrete</w:t>
-      </w:r>
-      <w:r>
-        <w:rPr>
-          <w:rFonts w:ascii="Calibri" w:hAnsi="Calibri" w:cs="Calibri"/>
-          <w:lang w:val="en-US"/>
-        </w:rPr>
-        <w:t xml:space="preserve">, </w:t>
-      </w:r>
-      <w:r>
-        <w:rPr>
-          <w:rFonts w:ascii="Calibri" w:hAnsi="Calibri" w:cs="Calibri"/>
-        </w:rPr>
-        <w:t>quantitative</w:t>
-      </w:r>
-      <w:r>
-        <w:rPr>
-          <w:rFonts w:ascii="Calibri" w:hAnsi="Calibri" w:cs="Calibri"/>
-          <w:lang w:val="en-US"/>
-        </w:rPr>
-        <w:t>, interval</w:t>
+        </w:rPr>
+      </w:pPr>
+      <w:r>
+        <w:rPr>
+          <w:rFonts w:ascii="Calibri" w:hAnsi="Calibri" w:cs="Calibri"/>
+        </w:rPr>
+        <w:br/>
+        <w:t xml:space="preserve">(d) </w:t>
+      </w:r>
+      <w:r>
+        <w:rPr>
+          <w:rFonts w:ascii="Calibri" w:hAnsi="Calibri" w:cs="Calibri"/>
+          <w:highlight w:val="yellow"/>
+        </w:rPr>
+        <w:t>Angles as measured in degrees between 0 and 360.</w:t>
       </w:r>
     </w:p>
     <w:p>
@@ -296,14 +459,108 @@
         <w:ind w:left="360" w:firstLine="360"/>
         <w:rPr>
           <w:rFonts w:ascii="Calibri" w:hAnsi="Calibri" w:cs="Calibri"/>
-        </w:rPr>
-      </w:pPr>
-      <w:r>
-        <w:rPr>
-          <w:rFonts w:ascii="Calibri" w:hAnsi="Calibri" w:cs="Calibri"/>
-        </w:rPr>
-        <w:br/>
-        <w:t>(e) Bronze, Silver, and Gold medals as awarded at the Olympics.</w:t>
+          <w:lang w:val="en-US"/>
+        </w:rPr>
+      </w:pPr>
+      <w:r>
+        <w:rPr>
+          <w:rFonts w:ascii="Calibri" w:hAnsi="Calibri" w:cs="Calibri"/>
+          <w:lang w:val="en-US"/>
+        </w:rPr>
+        <w:t xml:space="preserve">Discrete, </w:t>
+      </w:r>
+      <w:r>
+        <w:rPr>
+          <w:rFonts w:ascii="Calibri" w:hAnsi="Calibri" w:cs="Calibri"/>
+        </w:rPr>
+        <w:t>quantitative</w:t>
+      </w:r>
+      <w:r>
+        <w:rPr>
+          <w:rFonts w:ascii="Calibri" w:hAnsi="Calibri" w:cs="Calibri"/>
+          <w:lang w:val="en-US"/>
+        </w:rPr>
+        <w:t xml:space="preserve">, </w:t>
+      </w:r>
+      <w:r>
+        <w:rPr>
+          <w:rFonts w:asciiTheme="minorHAnsi" w:hAnsiTheme="minorHAnsi" w:cstheme="minorHAnsi"/>
+          <w:color w:val="000000"/>
+          <w:shd w:val="clear" w:color="auto" w:fill="FFFFFF"/>
+        </w:rPr>
+        <w:t>ratio</w:t>
+      </w:r>
+      <w:r>
+        <w:rPr>
+          <w:rFonts w:asciiTheme="minorHAnsi" w:hAnsiTheme="minorHAnsi" w:cstheme="minorHAnsi"/>
+          <w:color w:val="000000"/>
+          <w:shd w:val="clear" w:color="auto" w:fill="FFFFFF"/>
+          <w:lang w:val="en-US"/>
+        </w:rPr>
+        <w:t xml:space="preserve"> </w:t>
+      </w:r>
+      <w:r>
+        <w:rPr>
+          <w:rFonts w:ascii="Calibri" w:hAnsi="Calibri" w:cs="Calibri"/>
+          <w:lang w:val="en-US"/>
+        </w:rPr>
+        <w:t>(</w:t>
+      </w:r>
+      <w:r>
+        <w:rPr>
+          <w:rFonts w:ascii="Calibri" w:hAnsi="Calibri" w:cs="Calibri"/>
+          <w:lang w:val="en-US"/>
+        </w:rPr>
+        <w:t>If</w:t>
+      </w:r>
+      <w:r>
+        <w:rPr>
+          <w:rFonts w:ascii="Calibri" w:hAnsi="Calibri" w:cs="Calibri"/>
+          <w:lang w:val="en-US"/>
+        </w:rPr>
+        <w:t xml:space="preserve"> </w:t>
+      </w:r>
+      <w:r>
+        <w:rPr>
+          <w:rFonts w:ascii="Calibri" w:hAnsi="Calibri" w:cs="Calibri"/>
+          <w:lang w:val="en-US"/>
+        </w:rPr>
+        <w:t>measure</w:t>
+      </w:r>
+      <w:r>
+        <w:rPr>
+          <w:rFonts w:ascii="Calibri" w:hAnsi="Calibri" w:cs="Calibri"/>
+          <w:lang w:val="en-US"/>
+        </w:rPr>
+        <w:t>d</w:t>
+      </w:r>
+      <w:r>
+        <w:rPr>
+          <w:rFonts w:ascii="Calibri" w:hAnsi="Calibri" w:cs="Calibri"/>
+          <w:lang w:val="en-US"/>
+        </w:rPr>
+        <w:t xml:space="preserve"> </w:t>
+      </w:r>
+      <w:r>
+        <w:rPr>
+          <w:rFonts w:ascii="Calibri" w:hAnsi="Calibri" w:cs="Calibri"/>
+          <w:lang w:val="en-US"/>
+        </w:rPr>
+        <w:t>only</w:t>
+      </w:r>
+      <w:r>
+        <w:rPr>
+          <w:rFonts w:ascii="Calibri" w:hAnsi="Calibri" w:cs="Calibri"/>
+          <w:lang w:val="en-US"/>
+        </w:rPr>
+        <w:t xml:space="preserve"> down to </w:t>
+      </w:r>
+      <w:r>
+        <w:rPr>
+          <w:rFonts w:ascii="Calibri" w:hAnsi="Calibri" w:cs="Calibri"/>
+          <w:lang w:val="en-US"/>
+        </w:rPr>
+        <w:t>angles)</w:t>
       </w:r>
     </w:p>
     <w:p>
@@ -312,48 +569,47 @@
         <w:spacing w:before="0" w:beforeAutospacing="0" w:after="0" w:afterAutospacing="0"/>
         <w:ind w:left="360" w:firstLine="360"/>
         <w:rPr>
-          <w:rFonts w:ascii="Calibri" w:hAnsi="Calibri" w:cs="Calibri"/>
-        </w:rPr>
-      </w:pPr>
-      <w:r>
-        <w:rPr>
-          <w:rFonts w:ascii="Calibri" w:hAnsi="Calibri" w:cs="Calibri"/>
-          <w:lang w:val="en-US"/>
-        </w:rPr>
-        <w:t xml:space="preserve">Discrete, </w:t>
-      </w:r>
-      <w:r>
-        <w:rPr>
-          <w:rFonts w:ascii="Calibri" w:hAnsi="Calibri" w:cs="Calibri"/>
-        </w:rPr>
-        <w:t>qualitative</w:t>
-      </w:r>
-      <w:r>
-        <w:rPr>
-          <w:rFonts w:ascii="Calibri" w:hAnsi="Calibri" w:cs="Calibri"/>
-          <w:lang w:val="en-US"/>
-        </w:rPr>
-        <w:t xml:space="preserve">, </w:t>
-      </w:r>
-      <w:r>
-        <w:rPr>
-          <w:rFonts w:ascii="Calibri" w:hAnsi="Calibri" w:cs="Calibri"/>
-          <w:lang w:val="en-US"/>
-        </w:rPr>
-        <w:t>ordinal</w:t>
-      </w:r>
-      <w:r>
-        <w:rPr>
-          <w:rFonts w:ascii="Calibri" w:hAnsi="Calibri" w:cs="Calibri"/>
-        </w:rPr>
-        <w:br/>
-      </w:r>
-      <w:r>
-        <w:rPr>
-          <w:rFonts w:ascii="Calibri" w:hAnsi="Calibri" w:cs="Calibri"/>
-        </w:rPr>
-        <w:br/>
-        <w:t>(f) Height above sea level.</w:t>
+          <w:rFonts w:asciiTheme="minorHAnsi" w:hAnsiTheme="minorHAnsi" w:cstheme="minorHAnsi"/>
+          <w:lang w:val="en-US"/>
+        </w:rPr>
+      </w:pPr>
+      <w:r>
+        <w:rPr>
+          <w:rFonts w:asciiTheme="minorHAnsi" w:hAnsiTheme="minorHAnsi" w:cstheme="minorHAnsi"/>
+          <w:color w:val="000000"/>
+          <w:shd w:val="clear" w:color="auto" w:fill="FFFFFF"/>
+        </w:rPr>
+        <w:t>Continuous, quantitative, ratio</w:t>
+      </w:r>
+      <w:r>
+        <w:rPr>
+          <w:rFonts w:asciiTheme="minorHAnsi" w:hAnsiTheme="minorHAnsi" w:cstheme="minorHAnsi"/>
+          <w:color w:val="000000"/>
+          <w:shd w:val="clear" w:color="auto" w:fill="FFFFFF"/>
+          <w:lang w:val="en-US"/>
+        </w:rPr>
+        <w:t xml:space="preserve"> </w:t>
+      </w:r>
+      <w:r>
+        <w:rPr>
+          <w:rFonts w:ascii="Calibri" w:hAnsi="Calibri" w:cs="Calibri"/>
+          <w:lang w:val="en-US"/>
+        </w:rPr>
+        <w:t xml:space="preserve">(If measured </w:t>
+      </w:r>
+      <w:r>
+        <w:rPr>
+          <w:rFonts w:ascii="Calibri" w:hAnsi="Calibri" w:cs="Calibri"/>
+          <w:lang w:val="en-US"/>
+        </w:rPr>
+        <w:t>continuously</w:t>
+      </w:r>
+      <w:r>
+        <w:rPr>
+          <w:rFonts w:ascii="Calibri" w:hAnsi="Calibri" w:cs="Calibri"/>
+          <w:lang w:val="en-US"/>
+        </w:rPr>
+        <w:t>)</w:t>
       </w:r>
     </w:p>
     <w:p>
@@ -368,48 +624,16 @@
       <w:r>
         <w:rPr>
           <w:rFonts w:ascii="Calibri" w:hAnsi="Calibri" w:cs="Calibri"/>
-          <w:lang w:val="en-US"/>
-        </w:rPr>
-        <w:t>C</w:t>
-      </w:r>
-      <w:r>
-        <w:rPr>
-          <w:rFonts w:ascii="Calibri" w:hAnsi="Calibri" w:cs="Calibri"/>
-        </w:rPr>
-        <w:t>ontinuous</w:t>
-      </w:r>
-      <w:r>
-        <w:rPr>
-          <w:rFonts w:ascii="Calibri" w:hAnsi="Calibri" w:cs="Calibri"/>
-          <w:lang w:val="en-US"/>
-        </w:rPr>
-        <w:t xml:space="preserve">, </w:t>
-      </w:r>
-      <w:r>
-        <w:rPr>
-          <w:rFonts w:ascii="Calibri" w:hAnsi="Calibri" w:cs="Calibri"/>
-        </w:rPr>
-        <w:t>quantitative</w:t>
-      </w:r>
-      <w:r>
-        <w:rPr>
-          <w:rFonts w:ascii="Calibri" w:hAnsi="Calibri" w:cs="Calibri"/>
-          <w:lang w:val="en-US"/>
-        </w:rPr>
-        <w:t>, ratio</w:t>
-      </w:r>
-      <w:r>
-        <w:rPr>
-          <w:rFonts w:ascii="Calibri" w:hAnsi="Calibri" w:cs="Calibri"/>
         </w:rPr>
         <w:br/>
-      </w:r>
-      <w:r>
-        <w:rPr>
-          <w:rFonts w:ascii="Calibri" w:hAnsi="Calibri" w:cs="Calibri"/>
-        </w:rPr>
-        <w:br/>
-        <w:t>(g) Number of patients in a hospital.</w:t>
+        <w:t xml:space="preserve">(e) </w:t>
+      </w:r>
+      <w:r>
+        <w:rPr>
+          <w:rFonts w:ascii="Calibri" w:hAnsi="Calibri" w:cs="Calibri"/>
+          <w:highlight w:val="yellow"/>
+        </w:rPr>
+        <w:t>Bronze, Silver, and Gold medals as awarded at the Olympics.</w:t>
       </w:r>
     </w:p>
     <w:p>
@@ -419,7 +643,6 @@
         <w:ind w:left="360" w:firstLine="360"/>
         <w:rPr>
           <w:rFonts w:ascii="Calibri" w:hAnsi="Calibri" w:cs="Calibri"/>
-          <w:lang w:val="en-US"/>
         </w:rPr>
       </w:pPr>
       <w:r>
@@ -433,14 +656,55 @@
         <w:rPr>
           <w:rFonts w:ascii="Calibri" w:hAnsi="Calibri" w:cs="Calibri"/>
         </w:rPr>
-        <w:t>quantitative</w:t>
-      </w:r>
-      <w:r>
-        <w:rPr>
-          <w:rFonts w:ascii="Calibri" w:hAnsi="Calibri" w:cs="Calibri"/>
-          <w:lang w:val="en-US"/>
-        </w:rPr>
-        <w:t>, ratio</w:t>
+        <w:t>qualitative</w:t>
+      </w:r>
+      <w:r>
+        <w:rPr>
+          <w:rFonts w:ascii="Calibri" w:hAnsi="Calibri" w:cs="Calibri"/>
+          <w:lang w:val="en-US"/>
+        </w:rPr>
+        <w:t>, ordinal</w:t>
+      </w:r>
+      <w:r>
+        <w:rPr>
+          <w:rFonts w:ascii="Calibri" w:hAnsi="Calibri" w:cs="Calibri"/>
+          <w:lang w:val="en-US"/>
+        </w:rPr>
+        <w:t xml:space="preserve"> (can rank </w:t>
+      </w:r>
+      <w:r>
+        <w:rPr>
+          <w:rFonts w:ascii="Calibri" w:hAnsi="Calibri" w:cs="Calibri"/>
+          <w:lang w:val="en-US"/>
+        </w:rPr>
+        <w:t>medals from worst to best</w:t>
+      </w:r>
+      <w:r>
+        <w:rPr>
+          <w:rFonts w:ascii="Calibri" w:hAnsi="Calibri" w:cs="Calibri"/>
+          <w:lang w:val="en-US"/>
+        </w:rPr>
+        <w:t>)</w:t>
+      </w:r>
+      <w:r>
+        <w:rPr>
+          <w:rFonts w:ascii="Calibri" w:hAnsi="Calibri" w:cs="Calibri"/>
+        </w:rPr>
+        <w:br/>
+      </w:r>
+      <w:r>
+        <w:rPr>
+          <w:rFonts w:ascii="Calibri" w:hAnsi="Calibri" w:cs="Calibri"/>
+        </w:rPr>
+        <w:br/>
+        <w:t xml:space="preserve">(f) </w:t>
+      </w:r>
+      <w:r>
+        <w:rPr>
+          <w:rFonts w:ascii="Calibri" w:hAnsi="Calibri" w:cs="Calibri"/>
+          <w:highlight w:val="yellow"/>
+        </w:rPr>
+        <w:t>Height above sea level.</w:t>
       </w:r>
     </w:p>
     <w:p>
@@ -450,14 +714,137 @@
         <w:ind w:left="360" w:firstLine="360"/>
         <w:rPr>
           <w:rFonts w:ascii="Calibri" w:hAnsi="Calibri" w:cs="Calibri"/>
-        </w:rPr>
-      </w:pPr>
+          <w:lang w:val="en-US"/>
+        </w:rPr>
+      </w:pPr>
+      <w:r>
+        <w:rPr>
+          <w:rFonts w:ascii="Calibri" w:hAnsi="Calibri" w:cs="Calibri"/>
+          <w:lang w:val="en-US"/>
+        </w:rPr>
+        <w:t>C</w:t>
+      </w:r>
+      <w:r>
+        <w:rPr>
+          <w:rFonts w:ascii="Calibri" w:hAnsi="Calibri" w:cs="Calibri"/>
+        </w:rPr>
+        <w:t>ontinuous</w:t>
+      </w:r>
+      <w:r>
+        <w:rPr>
+          <w:rFonts w:ascii="Calibri" w:hAnsi="Calibri" w:cs="Calibri"/>
+          <w:lang w:val="en-US"/>
+        </w:rPr>
+        <w:t xml:space="preserve">, </w:t>
+      </w:r>
+      <w:r>
+        <w:rPr>
+          <w:rFonts w:ascii="Calibri" w:hAnsi="Calibri" w:cs="Calibri"/>
+        </w:rPr>
+        <w:t>quantitative</w:t>
+      </w:r>
+      <w:r>
+        <w:rPr>
+          <w:rFonts w:ascii="Calibri" w:hAnsi="Calibri" w:cs="Calibri"/>
+          <w:lang w:val="en-US"/>
+        </w:rPr>
+        <w:t>, ratio</w:t>
+      </w:r>
+      <w:r>
+        <w:rPr>
+          <w:rFonts w:ascii="Calibri" w:hAnsi="Calibri" w:cs="Calibri"/>
+          <w:lang w:val="en-US"/>
+        </w:rPr>
+        <w:t xml:space="preserve"> (</w:t>
+      </w:r>
+      <w:r>
+        <w:rPr>
+          <w:rFonts w:ascii="Calibri" w:hAnsi="Calibri" w:cs="Calibri"/>
+          <w:lang w:val="en-US"/>
+        </w:rPr>
+        <w:t>0 is appoint of reference</w:t>
+      </w:r>
+      <w:r>
+        <w:rPr>
+          <w:rFonts w:ascii="Calibri" w:hAnsi="Calibri" w:cs="Calibri"/>
+          <w:lang w:val="en-US"/>
+        </w:rPr>
+        <w:t xml:space="preserve">. </w:t>
+      </w:r>
+      <w:r>
+        <w:rPr>
+          <w:rFonts w:ascii="Calibri" w:hAnsi="Calibri" w:cs="Calibri"/>
+          <w:lang w:val="en-US"/>
+        </w:rPr>
+        <w:t>Even though</w:t>
+      </w:r>
+      <w:r>
+        <w:rPr>
+          <w:rFonts w:ascii="Calibri" w:hAnsi="Calibri" w:cs="Calibri"/>
+          <w:lang w:val="en-US"/>
+        </w:rPr>
+        <w:t xml:space="preserve"> h</w:t>
+      </w:r>
+      <w:r>
+        <w:rPr>
+          <w:rFonts w:ascii="Calibri" w:hAnsi="Calibri" w:cs="Calibri"/>
+        </w:rPr>
+        <w:t>eight</w:t>
+      </w:r>
+      <w:r>
+        <w:rPr>
+          <w:rFonts w:ascii="Calibri" w:hAnsi="Calibri" w:cs="Calibri"/>
+          <w:lang w:val="en-US"/>
+        </w:rPr>
+        <w:t xml:space="preserve"> above sea level might be negative, we can state “the altitude of this place is twice as big as</w:t>
+      </w:r>
+      <w:r>
+        <w:rPr>
+          <w:rFonts w:ascii="Calibri" w:hAnsi="Calibri" w:cs="Calibri"/>
+          <w:lang w:val="en-US"/>
+        </w:rPr>
+        <w:t xml:space="preserve"> </w:t>
+      </w:r>
+      <w:r>
+        <w:rPr>
+          <w:rFonts w:ascii="Calibri" w:hAnsi="Calibri" w:cs="Calibri"/>
+          <w:lang w:val="en-US"/>
+        </w:rPr>
+        <w:t>the altitude</w:t>
+      </w:r>
+      <w:r>
+        <w:rPr>
+          <w:rFonts w:ascii="Calibri" w:hAnsi="Calibri" w:cs="Calibri"/>
+          <w:lang w:val="en-US"/>
+        </w:rPr>
+        <w:t xml:space="preserve"> of the other place”</w:t>
+      </w:r>
+      <w:r>
+        <w:rPr>
+          <w:rFonts w:ascii="Calibri" w:hAnsi="Calibri" w:cs="Calibri"/>
+          <w:lang w:val="en-US"/>
+        </w:rPr>
+        <w:t>)</w:t>
+      </w:r>
       <w:r>
         <w:rPr>
           <w:rFonts w:ascii="Calibri" w:hAnsi="Calibri" w:cs="Calibri"/>
         </w:rPr>
         <w:br/>
-        <w:t xml:space="preserve">(h) ISBN numbers for books. </w:t>
+      </w:r>
+      <w:r>
+        <w:rPr>
+          <w:rFonts w:ascii="Calibri" w:hAnsi="Calibri" w:cs="Calibri"/>
+        </w:rPr>
+        <w:br/>
+        <w:t xml:space="preserve">(g) </w:t>
+      </w:r>
+      <w:r>
+        <w:rPr>
+          <w:rFonts w:ascii="Calibri" w:hAnsi="Calibri" w:cs="Calibri"/>
+          <w:highlight w:val="yellow"/>
+        </w:rPr>
+        <w:t>Number of patients in a hospital.</w:t>
       </w:r>
     </w:p>
     <w:p>
@@ -505,7 +892,20 @@
           <w:rFonts w:ascii="Calibri" w:hAnsi="Calibri" w:cs="Calibri"/>
         </w:rPr>
         <w:br/>
-        <w:t>(i) Ability to pass light in terms of the following values: opaque, translucent, transparent.</w:t>
+        <w:t xml:space="preserve">(h) </w:t>
+      </w:r>
+      <w:r>
+        <w:rPr>
+          <w:rFonts w:ascii="Calibri" w:hAnsi="Calibri" w:cs="Calibri"/>
+          <w:highlight w:val="yellow"/>
+        </w:rPr>
+        <w:t>ISBN numbers for books.</w:t>
+      </w:r>
+      <w:r>
+        <w:rPr>
+          <w:rFonts w:ascii="Calibri" w:hAnsi="Calibri" w:cs="Calibri"/>
+        </w:rPr>
+        <w:t xml:space="preserve"> </w:t>
       </w:r>
     </w:p>
     <w:p>
@@ -515,21 +915,15 @@
         <w:ind w:left="360" w:firstLine="360"/>
         <w:rPr>
           <w:rFonts w:ascii="Calibri" w:hAnsi="Calibri" w:cs="Calibri"/>
-        </w:rPr>
-      </w:pPr>
-      <w:r>
-        <w:rPr>
-          <w:rFonts w:ascii="Calibri" w:hAnsi="Calibri" w:cs="Calibri"/>
-          <w:lang w:val="en-US"/>
-        </w:rPr>
-        <w:t>Discrete,</w:t>
-      </w:r>
-      <w:r>
-        <w:rPr>
-          <w:rFonts w:ascii="Calibri" w:hAnsi="Calibri" w:cs="Calibri"/>
-          <w:lang w:val="en-US"/>
-        </w:rPr>
-        <w:t xml:space="preserve"> </w:t>
+          <w:lang w:val="en-US"/>
+        </w:rPr>
+      </w:pPr>
+      <w:r>
+        <w:rPr>
+          <w:rFonts w:ascii="Calibri" w:hAnsi="Calibri" w:cs="Calibri"/>
+          <w:lang w:val="en-US"/>
+        </w:rPr>
+        <w:t xml:space="preserve">Discrete, </w:t>
       </w:r>
       <w:r>
         <w:rPr>
@@ -542,27 +936,49 @@
           <w:rFonts w:ascii="Calibri" w:hAnsi="Calibri" w:cs="Calibri"/>
           <w:lang w:val="en-US"/>
         </w:rPr>
-        <w:t>, ordinal</w:t>
-      </w:r>
-      <w:r>
-        <w:rPr>
-          <w:rFonts w:ascii="Calibri" w:hAnsi="Calibri" w:cs="Calibri"/>
-          <w:lang w:val="en-US"/>
-        </w:rPr>
-        <w:t xml:space="preserve"> (nominal)</w:t>
-      </w:r>
-      <w:r>
-        <w:rPr>
-          <w:rFonts w:ascii="Calibri" w:hAnsi="Calibri" w:cs="Calibri"/>
-        </w:rPr>
-        <w:br/>
-      </w:r>
-      <w:r>
-        <w:rPr>
-          <w:rFonts w:ascii="Calibri" w:hAnsi="Calibri" w:cs="Calibri"/>
-        </w:rPr>
-        <w:br/>
-        <w:t>(j) Military rank.</w:t>
+        <w:t xml:space="preserve">, </w:t>
+      </w:r>
+      <w:r>
+        <w:rPr>
+          <w:rFonts w:ascii="Calibri" w:hAnsi="Calibri" w:cs="Calibri"/>
+          <w:lang w:val="en-US"/>
+        </w:rPr>
+        <w:t>nominal (</w:t>
+      </w:r>
+      <w:r>
+        <w:rPr>
+          <w:rFonts w:ascii="Calibri" w:hAnsi="Calibri" w:cs="Calibri"/>
+          <w:lang w:val="en-US"/>
+        </w:rPr>
+        <w:t>E</w:t>
+      </w:r>
+      <w:r>
+        <w:rPr>
+          <w:rFonts w:ascii="Calibri" w:hAnsi="Calibri" w:cs="Calibri"/>
+          <w:lang w:val="en-US"/>
+        </w:rPr>
+        <w:t xml:space="preserve">ven though it involves some ordering like book edition, as a whole ISBN number </w:t>
+      </w:r>
+      <w:r>
+        <w:rPr>
+          <w:rFonts w:ascii="Calibri" w:hAnsi="Calibri" w:cs="Calibri"/>
+          <w:lang w:val="en-US"/>
+        </w:rPr>
+        <w:t>is</w:t>
+      </w:r>
+      <w:r>
+        <w:rPr>
+          <w:rFonts w:ascii="Calibri" w:hAnsi="Calibri" w:cs="Calibri"/>
+          <w:lang w:val="en-US"/>
+        </w:rPr>
+        <w:t xml:space="preserve"> nominal</w:t>
+      </w:r>
+      <w:r>
+        <w:rPr>
+          <w:rFonts w:ascii="Calibri" w:hAnsi="Calibri" w:cs="Calibri"/>
+          <w:lang w:val="en-US"/>
+        </w:rPr>
+        <w:t>)</w:t>
       </w:r>
     </w:p>
     <w:p>
@@ -572,28 +988,21 @@
         <w:ind w:left="360" w:firstLine="360"/>
         <w:rPr>
           <w:rFonts w:ascii="Calibri" w:hAnsi="Calibri" w:cs="Calibri"/>
-          <w:lang w:val="en-US"/>
-        </w:rPr>
-      </w:pPr>
-      <w:r>
-        <w:rPr>
-          <w:rFonts w:ascii="Calibri" w:hAnsi="Calibri" w:cs="Calibri"/>
-          <w:lang w:val="en-US"/>
-        </w:rPr>
-        <w:t xml:space="preserve">Discrete, </w:t>
-      </w:r>
-      <w:r>
-        <w:rPr>
-          <w:rFonts w:ascii="Calibri" w:hAnsi="Calibri" w:cs="Calibri"/>
-        </w:rPr>
-        <w:t>qualitative</w:t>
-      </w:r>
-      <w:r>
-        <w:rPr>
-          <w:rFonts w:ascii="Calibri" w:hAnsi="Calibri" w:cs="Calibri"/>
-          <w:lang w:val="en-US"/>
-        </w:rPr>
-        <w:t xml:space="preserve">, ordinal </w:t>
+        </w:rPr>
+      </w:pPr>
+      <w:r>
+        <w:rPr>
+          <w:rFonts w:ascii="Calibri" w:hAnsi="Calibri" w:cs="Calibri"/>
+        </w:rPr>
+        <w:br/>
+        <w:t xml:space="preserve">(i) </w:t>
+      </w:r>
+      <w:r>
+        <w:rPr>
+          <w:rFonts w:ascii="Calibri" w:hAnsi="Calibri" w:cs="Calibri"/>
+          <w:highlight w:val="yellow"/>
+        </w:rPr>
+        <w:t>Ability to pass light in terms of the following values: opaque, translucent, transparent.</w:t>
       </w:r>
     </w:p>
     <w:p>
@@ -603,14 +1012,28 @@
         <w:ind w:left="360" w:firstLine="360"/>
         <w:rPr>
           <w:rFonts w:ascii="Calibri" w:hAnsi="Calibri" w:cs="Calibri"/>
-        </w:rPr>
-      </w:pPr>
-      <w:r>
-        <w:rPr>
-          <w:rFonts w:ascii="Calibri" w:hAnsi="Calibri" w:cs="Calibri"/>
-        </w:rPr>
-        <w:br/>
-        <w:t xml:space="preserve">(k) Distance from the center of campus. </w:t>
+          <w:lang w:val="en-US"/>
+        </w:rPr>
+      </w:pPr>
+      <w:r>
+        <w:rPr>
+          <w:rFonts w:ascii="Calibri" w:hAnsi="Calibri" w:cs="Calibri"/>
+          <w:lang w:val="en-US"/>
+        </w:rPr>
+        <w:t xml:space="preserve">Discrete, </w:t>
+      </w:r>
+      <w:r>
+        <w:rPr>
+          <w:rFonts w:ascii="Calibri" w:hAnsi="Calibri" w:cs="Calibri"/>
+        </w:rPr>
+        <w:t>qualitative</w:t>
+      </w:r>
+      <w:r>
+        <w:rPr>
+          <w:rFonts w:ascii="Calibri" w:hAnsi="Calibri" w:cs="Calibri"/>
+          <w:lang w:val="en-US"/>
+        </w:rPr>
+        <w:t xml:space="preserve">, ordinal </w:t>
       </w:r>
     </w:p>
     <w:p>
@@ -620,41 +1043,21 @@
         <w:ind w:left="360" w:firstLine="360"/>
         <w:rPr>
           <w:rFonts w:ascii="Calibri" w:hAnsi="Calibri" w:cs="Calibri"/>
-          <w:lang w:val="en-US"/>
-        </w:rPr>
-      </w:pPr>
-      <w:r>
-        <w:rPr>
-          <w:rFonts w:ascii="Calibri" w:hAnsi="Calibri" w:cs="Calibri"/>
-          <w:lang w:val="en-US"/>
-        </w:rPr>
-        <w:t>C</w:t>
-      </w:r>
-      <w:r>
-        <w:rPr>
-          <w:rFonts w:ascii="Calibri" w:hAnsi="Calibri" w:cs="Calibri"/>
-        </w:rPr>
-        <w:t>ontinuous</w:t>
-      </w:r>
-      <w:r>
-        <w:rPr>
-          <w:rFonts w:ascii="Calibri" w:hAnsi="Calibri" w:cs="Calibri"/>
-          <w:lang w:val="en-US"/>
-        </w:rPr>
-        <w:t xml:space="preserve">, </w:t>
-      </w:r>
-      <w:r>
-        <w:rPr>
-          <w:rFonts w:ascii="Calibri" w:hAnsi="Calibri" w:cs="Calibri"/>
-        </w:rPr>
-        <w:t>quantitative</w:t>
-      </w:r>
-      <w:r>
-        <w:rPr>
-          <w:rFonts w:ascii="Calibri" w:hAnsi="Calibri" w:cs="Calibri"/>
-          <w:lang w:val="en-US"/>
-        </w:rPr>
-        <w:t>, ratio</w:t>
+        </w:rPr>
+      </w:pPr>
+      <w:r>
+        <w:rPr>
+          <w:rFonts w:ascii="Calibri" w:hAnsi="Calibri" w:cs="Calibri"/>
+        </w:rPr>
+        <w:br/>
+        <w:t xml:space="preserve">(j) </w:t>
+      </w:r>
+      <w:r>
+        <w:rPr>
+          <w:rFonts w:ascii="Calibri" w:hAnsi="Calibri" w:cs="Calibri"/>
+          <w:highlight w:val="yellow"/>
+        </w:rPr>
+        <w:t>Military rank.</w:t>
       </w:r>
     </w:p>
     <w:p>
@@ -663,6 +1066,159 @@
         <w:spacing w:before="0" w:beforeAutospacing="0" w:after="0" w:afterAutospacing="0"/>
         <w:ind w:left="360" w:firstLine="360"/>
         <w:rPr>
+          <w:rFonts w:ascii="Calibri" w:hAnsi="Calibri" w:cs="Calibri"/>
+          <w:lang w:val="en-US"/>
+        </w:rPr>
+      </w:pPr>
+      <w:r>
+        <w:rPr>
+          <w:rFonts w:ascii="Calibri" w:hAnsi="Calibri" w:cs="Calibri"/>
+          <w:lang w:val="en-US"/>
+        </w:rPr>
+        <w:t xml:space="preserve">Discrete, </w:t>
+      </w:r>
+      <w:r>
+        <w:rPr>
+          <w:rFonts w:ascii="Calibri" w:hAnsi="Calibri" w:cs="Calibri"/>
+        </w:rPr>
+        <w:t>qualitative</w:t>
+      </w:r>
+      <w:r>
+        <w:rPr>
+          <w:rFonts w:ascii="Calibri" w:hAnsi="Calibri" w:cs="Calibri"/>
+          <w:lang w:val="en-US"/>
+        </w:rPr>
+        <w:t xml:space="preserve">, ordinal </w:t>
+      </w:r>
+    </w:p>
+    <w:p>
+      <w:pPr>
+        <w:pStyle w:val="NormalWeb"/>
+        <w:spacing w:before="0" w:beforeAutospacing="0" w:after="0" w:afterAutospacing="0"/>
+        <w:ind w:left="360" w:firstLine="360"/>
+        <w:rPr>
+          <w:rFonts w:ascii="Calibri" w:hAnsi="Calibri" w:cs="Calibri"/>
+        </w:rPr>
+      </w:pPr>
+      <w:r>
+        <w:rPr>
+          <w:rFonts w:ascii="Calibri" w:hAnsi="Calibri" w:cs="Calibri"/>
+        </w:rPr>
+        <w:br/>
+        <w:t xml:space="preserve">(k) </w:t>
+      </w:r>
+      <w:r>
+        <w:rPr>
+          <w:rFonts w:ascii="Calibri" w:hAnsi="Calibri" w:cs="Calibri"/>
+          <w:highlight w:val="yellow"/>
+        </w:rPr>
+        <w:t>Distance from the center of campus.</w:t>
+      </w:r>
+      <w:r>
+        <w:rPr>
+          <w:rFonts w:ascii="Calibri" w:hAnsi="Calibri" w:cs="Calibri"/>
+        </w:rPr>
+        <w:t xml:space="preserve"> </w:t>
+      </w:r>
+    </w:p>
+    <w:p>
+      <w:pPr>
+        <w:pStyle w:val="NormalWeb"/>
+        <w:spacing w:before="0" w:beforeAutospacing="0" w:after="0" w:afterAutospacing="0"/>
+        <w:ind w:left="360" w:firstLine="360"/>
+        <w:rPr>
+          <w:rFonts w:ascii="Calibri" w:hAnsi="Calibri" w:cs="Calibri"/>
+          <w:lang w:val="en-US"/>
+        </w:rPr>
+      </w:pPr>
+      <w:r>
+        <w:rPr>
+          <w:rFonts w:ascii="Calibri" w:hAnsi="Calibri" w:cs="Calibri"/>
+          <w:lang w:val="en-US"/>
+        </w:rPr>
+        <w:t>C</w:t>
+      </w:r>
+      <w:r>
+        <w:rPr>
+          <w:rFonts w:ascii="Calibri" w:hAnsi="Calibri" w:cs="Calibri"/>
+        </w:rPr>
+        <w:t>ontinuous</w:t>
+      </w:r>
+      <w:r>
+        <w:rPr>
+          <w:rFonts w:ascii="Calibri" w:hAnsi="Calibri" w:cs="Calibri"/>
+          <w:lang w:val="en-US"/>
+        </w:rPr>
+        <w:t xml:space="preserve">, </w:t>
+      </w:r>
+      <w:r>
+        <w:rPr>
+          <w:rFonts w:ascii="Calibri" w:hAnsi="Calibri" w:cs="Calibri"/>
+        </w:rPr>
+        <w:t>quantitative</w:t>
+      </w:r>
+      <w:r>
+        <w:rPr>
+          <w:rFonts w:ascii="Calibri" w:hAnsi="Calibri" w:cs="Calibri"/>
+          <w:lang w:val="en-US"/>
+        </w:rPr>
+        <w:t>, ratio</w:t>
+      </w:r>
+      <w:r>
+        <w:rPr>
+          <w:rFonts w:ascii="Calibri" w:hAnsi="Calibri" w:cs="Calibri"/>
+          <w:lang w:val="en-US"/>
+        </w:rPr>
+        <w:t xml:space="preserve"> (</w:t>
+      </w:r>
+      <w:r>
+        <w:rPr>
+          <w:rFonts w:ascii="Calibri" w:hAnsi="Calibri" w:cs="Calibri"/>
+          <w:lang w:val="en-US"/>
+        </w:rPr>
+        <w:t>0 is appoint of reference</w:t>
+      </w:r>
+      <w:r>
+        <w:rPr>
+          <w:rFonts w:ascii="Calibri" w:hAnsi="Calibri" w:cs="Calibri"/>
+          <w:lang w:val="en-US"/>
+        </w:rPr>
+        <w:t xml:space="preserve">, </w:t>
+      </w:r>
+      <w:r>
+        <w:rPr>
+          <w:rFonts w:ascii="Calibri" w:hAnsi="Calibri" w:cs="Calibri"/>
+          <w:lang w:val="en-US"/>
+        </w:rPr>
+        <w:t>distance can’t be negative)</w:t>
+      </w:r>
+    </w:p>
+    <w:p>
+      <w:pPr>
+        <w:pStyle w:val="NormalWeb"/>
+        <w:spacing w:before="0" w:beforeAutospacing="0" w:after="0" w:afterAutospacing="0"/>
+        <w:ind w:left="360" w:firstLine="360"/>
+        <w:rPr>
+          <w:lang w:val="en-US"/>
+        </w:rPr>
+      </w:pPr>
+    </w:p>
+    <w:p>
+      <w:pPr>
+        <w:pStyle w:val="NormalWeb"/>
+        <w:spacing w:before="0" w:beforeAutospacing="0" w:after="0" w:afterAutospacing="0"/>
+        <w:ind w:left="360" w:firstLine="360"/>
+        <w:rPr>
+          <w:lang w:val="en-US"/>
+        </w:rPr>
+      </w:pPr>
+    </w:p>
+    <w:p>
+      <w:pPr>
+        <w:pStyle w:val="NormalWeb"/>
+        <w:spacing w:before="0" w:beforeAutospacing="0" w:after="0" w:afterAutospacing="0"/>
+        <w:ind w:left="360" w:firstLine="360"/>
+        <w:rPr>
           <w:lang w:val="en-US"/>
         </w:rPr>
       </w:pPr>
@@ -678,14 +1234,17 @@
         <w:rPr>
           <w:lang w:val="en-US"/>
         </w:rPr>
-        <w:t xml:space="preserve">Activity </w:t>
-      </w:r>
-      <w:r>
-        <w:rPr>
-          <w:lang w:val="en-US"/>
-        </w:rPr>
-        <w:t>2</w:t>
-      </w:r>
+        <w:lastRenderedPageBreak/>
+        <w:t>Activity 2</w:t>
+      </w:r>
+    </w:p>
+    <w:p>
+      <w:pPr>
+        <w:jc w:val="center"/>
+        <w:rPr>
+          <w:lang w:val="en-US"/>
+        </w:rPr>
+      </w:pPr>
     </w:p>
     <w:p>
       <w:pPr>
@@ -702,7 +1261,138 @@
         <w:rPr>
           <w:lang w:val="en-US"/>
         </w:rPr>
-        <w:t>It’s sparse</w:t>
+        <w:t>Disadvantages of this representation:</w:t>
+      </w:r>
+    </w:p>
+    <w:p>
+      <w:pPr>
+        <w:pStyle w:val="ListParagraph"/>
+        <w:rPr>
+          <w:lang w:val="en-US"/>
+        </w:rPr>
+      </w:pPr>
+    </w:p>
+    <w:p>
+      <w:pPr>
+        <w:pStyle w:val="ListParagraph"/>
+        <w:numPr>
+          <w:ilvl w:val="0"/>
+          <w:numId w:val="4"/>
+        </w:numPr>
+        <w:rPr>
+          <w:lang w:val="en-US"/>
+        </w:rPr>
+      </w:pPr>
+      <w:r>
+        <w:rPr>
+          <w:lang w:val="en-US"/>
+        </w:rPr>
+        <w:t xml:space="preserve">The tables (matrices) </w:t>
+      </w:r>
+      <w:r>
+        <w:rPr>
+          <w:lang w:val="en-US"/>
+        </w:rPr>
+        <w:t>represent</w:t>
+      </w:r>
+      <w:r>
+        <w:rPr>
+          <w:lang w:val="en-US"/>
+        </w:rPr>
+        <w:t xml:space="preserve">ing texts in this way will be </w:t>
+      </w:r>
+      <w:r>
+        <w:rPr>
+          <w:lang w:val="en-US"/>
+        </w:rPr>
+        <w:t>sparse</w:t>
+      </w:r>
+      <w:r>
+        <w:rPr>
+          <w:lang w:val="en-US"/>
+        </w:rPr>
+        <w:t>. We can expect a lot of zeros because</w:t>
+      </w:r>
+      <w:r>
+        <w:rPr>
+          <w:lang w:val="en-US"/>
+        </w:rPr>
+        <w:t xml:space="preserve"> the majority of words in one text will not be presented in the others.</w:t>
+      </w:r>
+    </w:p>
+    <w:p>
+      <w:pPr>
+        <w:pStyle w:val="ListParagraph"/>
+        <w:ind w:left="1080"/>
+        <w:rPr>
+          <w:lang w:val="en-US"/>
+        </w:rPr>
+      </w:pPr>
+    </w:p>
+    <w:p>
+      <w:pPr>
+        <w:pStyle w:val="ListParagraph"/>
+        <w:numPr>
+          <w:ilvl w:val="0"/>
+          <w:numId w:val="4"/>
+        </w:numPr>
+        <w:rPr>
+          <w:lang w:val="en-US"/>
+        </w:rPr>
+      </w:pPr>
+      <w:r>
+        <w:rPr>
+          <w:lang w:val="en-US"/>
+        </w:rPr>
+        <w:t>This approach d</w:t>
+      </w:r>
+      <w:r>
+        <w:rPr>
+          <w:lang w:val="en-US"/>
+        </w:rPr>
+        <w:t xml:space="preserve">oesn’t take </w:t>
+      </w:r>
+      <w:r>
+        <w:rPr>
+          <w:lang w:val="en-US"/>
+        </w:rPr>
+        <w:t xml:space="preserve">the </w:t>
+      </w:r>
+      <w:r>
+        <w:rPr>
+          <w:lang w:val="en-US"/>
+        </w:rPr>
+        <w:t>order</w:t>
+      </w:r>
+      <w:r>
+        <w:rPr>
+          <w:lang w:val="en-US"/>
+        </w:rPr>
+        <w:t xml:space="preserve"> of the words</w:t>
+      </w:r>
+      <w:r>
+        <w:rPr>
+          <w:lang w:val="en-US"/>
+        </w:rPr>
+        <w:t xml:space="preserve"> in</w:t>
+      </w:r>
+      <w:r>
+        <w:rPr>
+          <w:lang w:val="en-US"/>
+        </w:rPr>
+        <w:t>to</w:t>
+      </w:r>
+      <w:r>
+        <w:rPr>
+          <w:lang w:val="en-US"/>
+        </w:rPr>
+        <w:t xml:space="preserve"> account</w:t>
+      </w:r>
+      <w:r>
+        <w:rPr>
+          <w:lang w:val="en-US"/>
+        </w:rPr>
+        <w:t>. Some pieces of information will be lost.</w:t>
       </w:r>
     </w:p>
     <w:sectPr>
@@ -807,6 +1497,95 @@
     </w:lvl>
   </w:abstractNum>
   <w:abstractNum w:abstractNumId="1" w15:restartNumberingAfterBreak="0">
+    <w:nsid w:val="05F52CC8"/>
+    <w:multiLevelType w:val="hybridMultilevel"/>
+    <w:tmpl w:val="2CC28504"/>
+    <w:lvl w:ilvl="0" w:tplc="7AD2365E">
+      <w:start w:val="1"/>
+      <w:numFmt w:val="decimal"/>
+      <w:lvlText w:val="%1)"/>
+      <w:lvlJc w:val="left"/>
+      <w:pPr>
+        <w:ind w:left="1080" w:hanging="360"/>
+      </w:pPr>
+      <w:rPr>
+        <w:rFonts w:hint="default"/>
+      </w:rPr>
+    </w:lvl>
+    <w:lvl w:ilvl="1" w:tplc="08090019" w:tentative="1">
+      <w:start w:val="1"/>
+      <w:numFmt w:val="lowerLetter"/>
+      <w:lvlText w:val="%2."/>
+      <w:lvlJc w:val="left"/>
+      <w:pPr>
+        <w:ind w:left="1800" w:hanging="360"/>
+      </w:pPr>
+    </w:lvl>
+    <w:lvl w:ilvl="2" w:tplc="0809001B" w:tentative="1">
+      <w:start w:val="1"/>
+      <w:numFmt w:val="lowerRoman"/>
+      <w:lvlText w:val="%3."/>
+      <w:lvlJc w:val="right"/>
+      <w:pPr>
+        <w:ind w:left="2520" w:hanging="180"/>
+      </w:pPr>
+    </w:lvl>
+    <w:lvl w:ilvl="3" w:tplc="0809000F" w:tentative="1">
+      <w:start w:val="1"/>
+      <w:numFmt w:val="decimal"/>
+      <w:lvlText w:val="%4."/>
+      <w:lvlJc w:val="left"/>
+      <w:pPr>
+        <w:ind w:left="3240" w:hanging="360"/>
+      </w:pPr>
+    </w:lvl>
+    <w:lvl w:ilvl="4" w:tplc="08090019" w:tentative="1">
+      <w:start w:val="1"/>
+      <w:numFmt w:val="lowerLetter"/>
+      <w:lvlText w:val="%5."/>
+      <w:lvlJc w:val="left"/>
+      <w:pPr>
+        <w:ind w:left="3960" w:hanging="360"/>
+      </w:pPr>
+    </w:lvl>
+    <w:lvl w:ilvl="5" w:tplc="0809001B" w:tentative="1">
+      <w:start w:val="1"/>
+      <w:numFmt w:val="lowerRoman"/>
+      <w:lvlText w:val="%6."/>
+      <w:lvlJc w:val="right"/>
+      <w:pPr>
+        <w:ind w:left="4680" w:hanging="180"/>
+      </w:pPr>
+    </w:lvl>
+    <w:lvl w:ilvl="6" w:tplc="0809000F" w:tentative="1">
+      <w:start w:val="1"/>
+      <w:numFmt w:val="decimal"/>
+      <w:lvlText w:val="%7."/>
+      <w:lvlJc w:val="left"/>
+      <w:pPr>
+        <w:ind w:left="5400" w:hanging="360"/>
+      </w:pPr>
+    </w:lvl>
+    <w:lvl w:ilvl="7" w:tplc="08090019" w:tentative="1">
+      <w:start w:val="1"/>
+      <w:numFmt w:val="lowerLetter"/>
+      <w:lvlText w:val="%8."/>
+      <w:lvlJc w:val="left"/>
+      <w:pPr>
+        <w:ind w:left="6120" w:hanging="360"/>
+      </w:pPr>
+    </w:lvl>
+    <w:lvl w:ilvl="8" w:tplc="0809001B" w:tentative="1">
+      <w:start w:val="1"/>
+      <w:numFmt w:val="lowerRoman"/>
+      <w:lvlText w:val="%9."/>
+      <w:lvlJc w:val="right"/>
+      <w:pPr>
+        <w:ind w:left="6840" w:hanging="180"/>
+      </w:pPr>
+    </w:lvl>
+  </w:abstractNum>
+  <w:abstractNum w:abstractNumId="2" w15:restartNumberingAfterBreak="0">
     <w:nsid w:val="49BD2795"/>
     <w:multiLevelType w:val="hybridMultilevel"/>
     <w:tmpl w:val="CBD8B312"/>
@@ -895,7 +1674,7 @@
       </w:pPr>
     </w:lvl>
   </w:abstractNum>
-  <w:abstractNum w:abstractNumId="2" w15:restartNumberingAfterBreak="0">
+  <w:abstractNum w:abstractNumId="3" w15:restartNumberingAfterBreak="0">
     <w:nsid w:val="7BC63042"/>
     <w:multiLevelType w:val="hybridMultilevel"/>
     <w:tmpl w:val="1D5829BA"/>
@@ -985,13 +1764,16 @@
     </w:lvl>
   </w:abstractNum>
   <w:num w:numId="1" w16cid:durableId="2069913235">
-    <w:abstractNumId w:val="1"/>
+    <w:abstractNumId w:val="2"/>
   </w:num>
   <w:num w:numId="2" w16cid:durableId="947274185">
     <w:abstractNumId w:val="0"/>
   </w:num>
   <w:num w:numId="3" w16cid:durableId="1177964586">
-    <w:abstractNumId w:val="2"/>
+    <w:abstractNumId w:val="3"/>
+  </w:num>
+  <w:num w:numId="4" w16cid:durableId="2035956514">
+    <w:abstractNumId w:val="1"/>
   </w:num>
 </w:numbering>
 </file>

</xml_diff>

<commit_message>
Added more files to analyze Changed some characters in the text that caused program crash
</commit_message>
<xml_diff>
--- a/Assignment Data.docx
+++ b/Assignment Data.docx
@@ -45,6 +45,28 @@
         <w:t>Rogov</w:t>
       </w:r>
       <w:proofErr w:type="spellEnd"/>
+    </w:p>
+    <w:p>
+      <w:pPr>
+        <w:jc w:val="center"/>
+        <w:rPr>
+          <w:lang w:val="en-US"/>
+        </w:rPr>
+      </w:pPr>
+    </w:p>
+    <w:p>
+      <w:pPr>
+        <w:jc w:val="center"/>
+        <w:rPr>
+          <w:lang w:val="en-US"/>
+        </w:rPr>
+      </w:pPr>
+      <w:r>
+        <w:rPr>
+          <w:lang w:val="en-US"/>
+        </w:rPr>
+        <w:t>https://github.com/SergeiRogov/Data_representation.git</w:t>
+      </w:r>
     </w:p>
     <w:p>
       <w:pPr>
@@ -1234,7 +1256,6 @@
         <w:rPr>
           <w:lang w:val="en-US"/>
         </w:rPr>
-        <w:lastRenderedPageBreak/>
         <w:t>Activity 2</w:t>
       </w:r>
     </w:p>
@@ -1251,7 +1272,7 @@
         <w:pStyle w:val="ListParagraph"/>
         <w:numPr>
           <w:ilvl w:val="0"/>
-          <w:numId w:val="3"/>
+          <w:numId w:val="5"/>
         </w:numPr>
         <w:rPr>
           <w:lang w:val="en-US"/>
@@ -1394,6 +1415,61 @@
         </w:rPr>
         <w:t>. Some pieces of information will be lost.</w:t>
       </w:r>
+    </w:p>
+    <w:p>
+      <w:pPr>
+        <w:pStyle w:val="ListParagraph"/>
+        <w:rPr>
+          <w:lang w:val="en-US"/>
+        </w:rPr>
+      </w:pPr>
+    </w:p>
+    <w:p>
+      <w:pPr>
+        <w:pStyle w:val="ListParagraph"/>
+        <w:numPr>
+          <w:ilvl w:val="0"/>
+          <w:numId w:val="5"/>
+        </w:numPr>
+        <w:rPr>
+          <w:lang w:val="en-US"/>
+        </w:rPr>
+      </w:pPr>
+      <w:r>
+        <w:rPr>
+          <w:lang w:val="en-US"/>
+        </w:rPr>
+        <w:t>I implemented this method of text representation in two ways: with and without scikit-learn library involvement.</w:t>
+      </w:r>
+    </w:p>
+    <w:p>
+      <w:pPr>
+        <w:pStyle w:val="ListParagraph"/>
+        <w:rPr>
+          <w:lang w:val="en-US"/>
+        </w:rPr>
+      </w:pPr>
+      <w:r>
+        <w:rPr>
+          <w:lang w:val="en-US"/>
+        </w:rPr>
+        <w:t>The idea of my implementation:</w:t>
+      </w:r>
+    </w:p>
+    <w:p>
+      <w:pPr>
+        <w:pStyle w:val="ListParagraph"/>
+        <w:rPr>
+          <w:lang w:val="en-US"/>
+        </w:rPr>
+      </w:pPr>
+    </w:p>
+    <w:p>
+      <w:pPr>
+        <w:rPr>
+          <w:lang w:val="en-US"/>
+        </w:rPr>
+      </w:pPr>
     </w:p>
     <w:sectPr>
       <w:pgSz w:w="11906" w:h="16838"/>
@@ -1586,6 +1662,95 @@
     </w:lvl>
   </w:abstractNum>
   <w:abstractNum w:abstractNumId="2" w15:restartNumberingAfterBreak="0">
+    <w:nsid w:val="0AF9298C"/>
+    <w:multiLevelType w:val="hybridMultilevel"/>
+    <w:tmpl w:val="63D0BF3C"/>
+    <w:lvl w:ilvl="0" w:tplc="08090017">
+      <w:start w:val="1"/>
+      <w:numFmt w:val="lowerLetter"/>
+      <w:lvlText w:val="%1)"/>
+      <w:lvlJc w:val="left"/>
+      <w:pPr>
+        <w:ind w:left="720" w:hanging="360"/>
+      </w:pPr>
+      <w:rPr>
+        <w:rFonts w:hint="default"/>
+      </w:rPr>
+    </w:lvl>
+    <w:lvl w:ilvl="1" w:tplc="08090019" w:tentative="1">
+      <w:start w:val="1"/>
+      <w:numFmt w:val="lowerLetter"/>
+      <w:lvlText w:val="%2."/>
+      <w:lvlJc w:val="left"/>
+      <w:pPr>
+        <w:ind w:left="1440" w:hanging="360"/>
+      </w:pPr>
+    </w:lvl>
+    <w:lvl w:ilvl="2" w:tplc="0809001B" w:tentative="1">
+      <w:start w:val="1"/>
+      <w:numFmt w:val="lowerRoman"/>
+      <w:lvlText w:val="%3."/>
+      <w:lvlJc w:val="right"/>
+      <w:pPr>
+        <w:ind w:left="2160" w:hanging="180"/>
+      </w:pPr>
+    </w:lvl>
+    <w:lvl w:ilvl="3" w:tplc="0809000F" w:tentative="1">
+      <w:start w:val="1"/>
+      <w:numFmt w:val="decimal"/>
+      <w:lvlText w:val="%4."/>
+      <w:lvlJc w:val="left"/>
+      <w:pPr>
+        <w:ind w:left="2880" w:hanging="360"/>
+      </w:pPr>
+    </w:lvl>
+    <w:lvl w:ilvl="4" w:tplc="08090019" w:tentative="1">
+      <w:start w:val="1"/>
+      <w:numFmt w:val="lowerLetter"/>
+      <w:lvlText w:val="%5."/>
+      <w:lvlJc w:val="left"/>
+      <w:pPr>
+        <w:ind w:left="3600" w:hanging="360"/>
+      </w:pPr>
+    </w:lvl>
+    <w:lvl w:ilvl="5" w:tplc="0809001B" w:tentative="1">
+      <w:start w:val="1"/>
+      <w:numFmt w:val="lowerRoman"/>
+      <w:lvlText w:val="%6."/>
+      <w:lvlJc w:val="right"/>
+      <w:pPr>
+        <w:ind w:left="4320" w:hanging="180"/>
+      </w:pPr>
+    </w:lvl>
+    <w:lvl w:ilvl="6" w:tplc="0809000F" w:tentative="1">
+      <w:start w:val="1"/>
+      <w:numFmt w:val="decimal"/>
+      <w:lvlText w:val="%7."/>
+      <w:lvlJc w:val="left"/>
+      <w:pPr>
+        <w:ind w:left="5040" w:hanging="360"/>
+      </w:pPr>
+    </w:lvl>
+    <w:lvl w:ilvl="7" w:tplc="08090019" w:tentative="1">
+      <w:start w:val="1"/>
+      <w:numFmt w:val="lowerLetter"/>
+      <w:lvlText w:val="%8."/>
+      <w:lvlJc w:val="left"/>
+      <w:pPr>
+        <w:ind w:left="5760" w:hanging="360"/>
+      </w:pPr>
+    </w:lvl>
+    <w:lvl w:ilvl="8" w:tplc="0809001B" w:tentative="1">
+      <w:start w:val="1"/>
+      <w:numFmt w:val="lowerRoman"/>
+      <w:lvlText w:val="%9."/>
+      <w:lvlJc w:val="right"/>
+      <w:pPr>
+        <w:ind w:left="6480" w:hanging="180"/>
+      </w:pPr>
+    </w:lvl>
+  </w:abstractNum>
+  <w:abstractNum w:abstractNumId="3" w15:restartNumberingAfterBreak="0">
     <w:nsid w:val="49BD2795"/>
     <w:multiLevelType w:val="hybridMultilevel"/>
     <w:tmpl w:val="CBD8B312"/>
@@ -1674,7 +1839,7 @@
       </w:pPr>
     </w:lvl>
   </w:abstractNum>
-  <w:abstractNum w:abstractNumId="3" w15:restartNumberingAfterBreak="0">
+  <w:abstractNum w:abstractNumId="4" w15:restartNumberingAfterBreak="0">
     <w:nsid w:val="7BC63042"/>
     <w:multiLevelType w:val="hybridMultilevel"/>
     <w:tmpl w:val="1D5829BA"/>
@@ -1764,16 +1929,19 @@
     </w:lvl>
   </w:abstractNum>
   <w:num w:numId="1" w16cid:durableId="2069913235">
-    <w:abstractNumId w:val="2"/>
+    <w:abstractNumId w:val="3"/>
   </w:num>
   <w:num w:numId="2" w16cid:durableId="947274185">
     <w:abstractNumId w:val="0"/>
   </w:num>
   <w:num w:numId="3" w16cid:durableId="1177964586">
-    <w:abstractNumId w:val="3"/>
+    <w:abstractNumId w:val="4"/>
   </w:num>
   <w:num w:numId="4" w16cid:durableId="2035956514">
     <w:abstractNumId w:val="1"/>
+  </w:num>
+  <w:num w:numId="5" w16cid:durableId="896092893">
+    <w:abstractNumId w:val="2"/>
   </w:num>
 </w:numbering>
 </file>

</xml_diff>

<commit_message>
Update: added a small sample set of text files Answers era in separate folders now
</commit_message>
<xml_diff>
--- a/Assignment Data.docx
+++ b/Assignment Data.docx
@@ -56,7 +56,19 @@
     </w:p>
     <w:p>
       <w:pPr>
-        <w:jc w:val="center"/>
+        <w:rPr>
+          <w:lang w:val="en-US"/>
+        </w:rPr>
+      </w:pPr>
+      <w:r>
+        <w:rPr>
+          <w:lang w:val="en-US"/>
+        </w:rPr>
+        <w:t>All the files belonging to this assignment can be found in my public repository:</w:t>
+      </w:r>
+    </w:p>
+    <w:p>
+      <w:pPr>
         <w:rPr>
           <w:lang w:val="en-US"/>
         </w:rPr>
@@ -1217,36 +1229,6 @@
     </w:p>
     <w:p>
       <w:pPr>
-        <w:pStyle w:val="NormalWeb"/>
-        <w:spacing w:before="0" w:beforeAutospacing="0" w:after="0" w:afterAutospacing="0"/>
-        <w:ind w:left="360" w:firstLine="360"/>
-        <w:rPr>
-          <w:lang w:val="en-US"/>
-        </w:rPr>
-      </w:pPr>
-    </w:p>
-    <w:p>
-      <w:pPr>
-        <w:pStyle w:val="NormalWeb"/>
-        <w:spacing w:before="0" w:beforeAutospacing="0" w:after="0" w:afterAutospacing="0"/>
-        <w:ind w:left="360" w:firstLine="360"/>
-        <w:rPr>
-          <w:lang w:val="en-US"/>
-        </w:rPr>
-      </w:pPr>
-    </w:p>
-    <w:p>
-      <w:pPr>
-        <w:pStyle w:val="NormalWeb"/>
-        <w:spacing w:before="0" w:beforeAutospacing="0" w:after="0" w:afterAutospacing="0"/>
-        <w:ind w:left="360" w:firstLine="360"/>
-        <w:rPr>
-          <w:lang w:val="en-US"/>
-        </w:rPr>
-      </w:pPr>
-    </w:p>
-    <w:p>
-      <w:pPr>
         <w:jc w:val="center"/>
         <w:rPr>
           <w:lang w:val="en-US"/>
@@ -1256,6 +1238,7 @@
         <w:rPr>
           <w:lang w:val="en-US"/>
         </w:rPr>
+        <w:lastRenderedPageBreak/>
         <w:t>Activity 2</w:t>
       </w:r>
     </w:p>
@@ -1419,6 +1402,152 @@
     <w:p>
       <w:pPr>
         <w:pStyle w:val="ListParagraph"/>
+        <w:ind w:left="1080"/>
+        <w:rPr>
+          <w:lang w:val="en-US"/>
+        </w:rPr>
+      </w:pPr>
+      <w:r>
+        <w:rPr>
+          <w:lang w:val="en-US"/>
+        </w:rPr>
+        <w:t xml:space="preserve">Solution: </w:t>
+      </w:r>
+      <w:r>
+        <w:rPr>
+          <w:lang w:val="en-US"/>
+        </w:rPr>
+        <w:t>treat some words not alone, but in pairs or in groups of three to extract more meaning.</w:t>
+      </w:r>
+    </w:p>
+    <w:p>
+      <w:pPr>
+        <w:rPr>
+          <w:lang w:val="en-US"/>
+        </w:rPr>
+      </w:pPr>
+    </w:p>
+    <w:p>
+      <w:pPr>
+        <w:pStyle w:val="ListParagraph"/>
+        <w:numPr>
+          <w:ilvl w:val="0"/>
+          <w:numId w:val="4"/>
+        </w:numPr>
+        <w:rPr>
+          <w:lang w:val="en-US"/>
+        </w:rPr>
+      </w:pPr>
+      <w:r>
+        <w:rPr>
+          <w:lang w:val="en-US"/>
+        </w:rPr>
+        <w:t>It does not recognize semantics of the word.</w:t>
+      </w:r>
+    </w:p>
+    <w:p>
+      <w:pPr>
+        <w:pStyle w:val="ListParagraph"/>
+        <w:ind w:left="1080"/>
+        <w:rPr>
+          <w:lang w:val="en-US"/>
+        </w:rPr>
+      </w:pPr>
+      <w:r>
+        <w:rPr>
+          <w:lang w:val="en-US"/>
+        </w:rPr>
+        <w:t xml:space="preserve">Solution: </w:t>
+      </w:r>
+      <w:r>
+        <w:rPr>
+          <w:lang w:val="en-US"/>
+        </w:rPr>
+        <w:t>use special libraries which are “aware” of semantics and can handle it.</w:t>
+      </w:r>
+    </w:p>
+    <w:p>
+      <w:pPr>
+        <w:ind w:left="1080"/>
+        <w:rPr>
+          <w:lang w:val="en-US"/>
+        </w:rPr>
+      </w:pPr>
+    </w:p>
+    <w:p>
+      <w:pPr>
+        <w:pStyle w:val="ListParagraph"/>
+        <w:rPr>
+          <w:lang w:val="en-US"/>
+        </w:rPr>
+      </w:pPr>
+    </w:p>
+    <w:p>
+      <w:pPr>
+        <w:pStyle w:val="ListParagraph"/>
+        <w:numPr>
+          <w:ilvl w:val="0"/>
+          <w:numId w:val="4"/>
+        </w:numPr>
+        <w:rPr>
+          <w:lang w:val="en-US"/>
+        </w:rPr>
+      </w:pPr>
+      <w:r>
+        <w:rPr>
+          <w:lang w:val="en-US"/>
+        </w:rPr>
+        <w:t>It does not know if some words are more important than the others.</w:t>
+      </w:r>
+    </w:p>
+    <w:p>
+      <w:pPr>
+        <w:ind w:left="1080"/>
+        <w:rPr>
+          <w:lang w:val="en-US"/>
+        </w:rPr>
+      </w:pPr>
+      <w:r>
+        <w:rPr>
+          <w:lang w:val="en-US"/>
+        </w:rPr>
+        <w:t>S</w:t>
+      </w:r>
+      <w:r>
+        <w:rPr>
+          <w:lang w:val="en-US"/>
+        </w:rPr>
+        <w:t>olution</w:t>
+      </w:r>
+      <w:r>
+        <w:rPr>
+          <w:lang w:val="en-US"/>
+        </w:rPr>
+        <w:t>:</w:t>
+      </w:r>
+      <w:r>
+        <w:rPr>
+          <w:lang w:val="en-US"/>
+        </w:rPr>
+        <w:t xml:space="preserve"> </w:t>
+      </w:r>
+      <w:r>
+        <w:rPr>
+          <w:lang w:val="en-US"/>
+        </w:rPr>
+        <w:t xml:space="preserve">analyze </w:t>
+      </w:r>
+      <w:r>
+        <w:rPr>
+          <w:lang w:val="en-US"/>
+        </w:rPr>
+        <w:t>the number of word inclusion in a set of documents and calculate some multiplier which scales the “importance” of a certain words.</w:t>
+      </w:r>
+    </w:p>
+    <w:p>
+      <w:pPr>
+        <w:pStyle w:val="ListParagraph"/>
+        <w:ind w:left="1080"/>
         <w:rPr>
           <w:lang w:val="en-US"/>
         </w:rPr>
@@ -1449,16 +1578,475 @@
           <w:lang w:val="en-US"/>
         </w:rPr>
       </w:pPr>
-      <w:r>
-        <w:rPr>
-          <w:lang w:val="en-US"/>
-        </w:rPr>
-        <w:t>The idea of my implementation:</w:t>
-      </w:r>
-    </w:p>
-    <w:p>
-      <w:pPr>
-        <w:pStyle w:val="ListParagraph"/>
+    </w:p>
+    <w:p>
+      <w:pPr>
+        <w:rPr>
+          <w:lang w:val="en-US"/>
+        </w:rPr>
+      </w:pPr>
+      <w:r>
+        <w:rPr>
+          <w:lang w:val="en-US"/>
+        </w:rPr>
+        <w:t>Here are results of this method performed on a small set of sentences:</w:t>
+      </w:r>
+    </w:p>
+    <w:p>
+      <w:pPr>
+        <w:rPr>
+          <w:lang w:val="en-US"/>
+        </w:rPr>
+      </w:pPr>
+    </w:p>
+    <w:p>
+      <w:pPr>
+        <w:rPr>
+          <w:lang w:val="en-US"/>
+        </w:rPr>
+      </w:pPr>
+      <w:r>
+        <w:rPr>
+          <w:lang w:val="en-US"/>
+        </w:rPr>
+        <w:t xml:space="preserve">Doc1: </w:t>
+      </w:r>
+      <w:r>
+        <w:rPr>
+          <w:lang w:val="en-US"/>
+        </w:rPr>
+        <w:t>Cats like milk.</w:t>
+      </w:r>
+    </w:p>
+    <w:p>
+      <w:pPr>
+        <w:rPr>
+          <w:lang w:val="en-US"/>
+        </w:rPr>
+      </w:pPr>
+      <w:r>
+        <w:rPr>
+          <w:lang w:val="en-US"/>
+        </w:rPr>
+        <w:t>Doc</w:t>
+      </w:r>
+      <w:r>
+        <w:rPr>
+          <w:lang w:val="en-US"/>
+        </w:rPr>
+        <w:t>2</w:t>
+      </w:r>
+      <w:r>
+        <w:rPr>
+          <w:lang w:val="en-US"/>
+        </w:rPr>
+        <w:t xml:space="preserve">: </w:t>
+      </w:r>
+      <w:r>
+        <w:rPr>
+          <w:lang w:val="en-US"/>
+        </w:rPr>
+        <w:t>Dogs like meat.</w:t>
+      </w:r>
+    </w:p>
+    <w:p>
+      <w:pPr>
+        <w:rPr>
+          <w:lang w:val="en-US"/>
+        </w:rPr>
+      </w:pPr>
+      <w:r>
+        <w:rPr>
+          <w:lang w:val="en-US"/>
+        </w:rPr>
+        <w:t>Doc</w:t>
+      </w:r>
+      <w:r>
+        <w:rPr>
+          <w:lang w:val="en-US"/>
+        </w:rPr>
+        <w:t>3</w:t>
+      </w:r>
+      <w:r>
+        <w:rPr>
+          <w:lang w:val="en-US"/>
+        </w:rPr>
+        <w:t xml:space="preserve">: </w:t>
+      </w:r>
+      <w:r>
+        <w:rPr>
+          <w:lang w:val="en-US"/>
+        </w:rPr>
+        <w:t>Birds like to sing.</w:t>
+      </w:r>
+    </w:p>
+    <w:p>
+      <w:pPr>
+        <w:rPr>
+          <w:lang w:val="en-US"/>
+        </w:rPr>
+      </w:pPr>
+      <w:r>
+        <w:rPr>
+          <w:lang w:val="en-US"/>
+        </w:rPr>
+        <w:t>Doc</w:t>
+      </w:r>
+      <w:r>
+        <w:rPr>
+          <w:lang w:val="en-US"/>
+        </w:rPr>
+        <w:t>4</w:t>
+      </w:r>
+      <w:r>
+        <w:rPr>
+          <w:lang w:val="en-US"/>
+        </w:rPr>
+        <w:t xml:space="preserve">: </w:t>
+      </w:r>
+      <w:r>
+        <w:rPr>
+          <w:lang w:val="en-US"/>
+        </w:rPr>
+        <w:t>The sky is blue.</w:t>
+      </w:r>
+    </w:p>
+    <w:p>
+      <w:pPr>
+        <w:rPr>
+          <w:lang w:val="en-US"/>
+        </w:rPr>
+      </w:pPr>
+    </w:p>
+    <w:p>
+      <w:pPr>
+        <w:rPr>
+          <w:lang w:val="en-US"/>
+        </w:rPr>
+      </w:pPr>
+      <w:r>
+        <w:rPr>
+          <w:lang w:val="en-US"/>
+        </w:rPr>
+        <w:t>No scikit (order – as words appear in files):</w:t>
+      </w:r>
+    </w:p>
+    <w:p>
+      <w:pPr>
+        <w:rPr>
+          <w:lang w:val="en-US"/>
+        </w:rPr>
+      </w:pPr>
+      <w:r>
+        <w:rPr>
+          <w:noProof/>
+          <w:lang w:val="en-US"/>
+        </w:rPr>
+        <w:drawing>
+          <wp:inline distT="0" distB="0" distL="0" distR="0" wp14:anchorId="5788F2A6" wp14:editId="5CABC0FC">
+            <wp:extent cx="4154170" cy="1238371"/>
+            <wp:effectExtent l="0" t="0" r="0" b="6350"/>
+            <wp:docPr id="1" name="Picture 1"/>
+            <wp:cNvGraphicFramePr>
+              <a:graphicFrameLocks xmlns:a="http://schemas.openxmlformats.org/drawingml/2006/main" noChangeAspect="1"/>
+            </wp:cNvGraphicFramePr>
+            <a:graphic xmlns:a="http://schemas.openxmlformats.org/drawingml/2006/main">
+              <a:graphicData uri="http://schemas.openxmlformats.org/drawingml/2006/picture">
+                <pic:pic xmlns:pic="http://schemas.openxmlformats.org/drawingml/2006/picture">
+                  <pic:nvPicPr>
+                    <pic:cNvPr id="1" name="Picture 1"/>
+                    <pic:cNvPicPr/>
+                  </pic:nvPicPr>
+                  <pic:blipFill>
+                    <a:blip r:embed="rId6">
+                      <a:extLst>
+                        <a:ext uri="{28A0092B-C50C-407E-A947-70E740481C1C}">
+                          <a14:useLocalDpi xmlns:a14="http://schemas.microsoft.com/office/drawing/2010/main" val="0"/>
+                        </a:ext>
+                      </a:extLst>
+                    </a:blip>
+                    <a:stretch>
+                      <a:fillRect/>
+                    </a:stretch>
+                  </pic:blipFill>
+                  <pic:spPr>
+                    <a:xfrm>
+                      <a:off x="0" y="0"/>
+                      <a:ext cx="4276968" cy="1274978"/>
+                    </a:xfrm>
+                    <a:prstGeom prst="rect">
+                      <a:avLst/>
+                    </a:prstGeom>
+                  </pic:spPr>
+                </pic:pic>
+              </a:graphicData>
+            </a:graphic>
+          </wp:inline>
+        </w:drawing>
+      </w:r>
+    </w:p>
+    <w:p>
+      <w:pPr>
+        <w:rPr>
+          <w:lang w:val="en-US"/>
+        </w:rPr>
+      </w:pPr>
+    </w:p>
+    <w:p>
+      <w:pPr>
+        <w:rPr>
+          <w:lang w:val="en-US"/>
+        </w:rPr>
+      </w:pPr>
+      <w:r>
+        <w:rPr>
+          <w:lang w:val="en-US"/>
+        </w:rPr>
+        <w:t>With scikit (presented in alphabetic order):</w:t>
+      </w:r>
+    </w:p>
+    <w:p>
+      <w:pPr>
+        <w:rPr>
+          <w:lang w:val="en-US"/>
+        </w:rPr>
+      </w:pPr>
+      <w:r>
+        <w:rPr>
+          <w:noProof/>
+          <w:lang w:val="en-US"/>
+        </w:rPr>
+        <w:drawing>
+          <wp:inline distT="0" distB="0" distL="0" distR="0" wp14:anchorId="312C77DF" wp14:editId="2E0A1425">
+            <wp:extent cx="4154557" cy="1274823"/>
+            <wp:effectExtent l="0" t="0" r="0" b="0"/>
+            <wp:docPr id="2" name="Picture 2"/>
+            <wp:cNvGraphicFramePr>
+              <a:graphicFrameLocks xmlns:a="http://schemas.openxmlformats.org/drawingml/2006/main" noChangeAspect="1"/>
+            </wp:cNvGraphicFramePr>
+            <a:graphic xmlns:a="http://schemas.openxmlformats.org/drawingml/2006/main">
+              <a:graphicData uri="http://schemas.openxmlformats.org/drawingml/2006/picture">
+                <pic:pic xmlns:pic="http://schemas.openxmlformats.org/drawingml/2006/picture">
+                  <pic:nvPicPr>
+                    <pic:cNvPr id="2" name="Picture 2"/>
+                    <pic:cNvPicPr/>
+                  </pic:nvPicPr>
+                  <pic:blipFill>
+                    <a:blip r:embed="rId7">
+                      <a:extLst>
+                        <a:ext uri="{28A0092B-C50C-407E-A947-70E740481C1C}">
+                          <a14:useLocalDpi xmlns:a14="http://schemas.microsoft.com/office/drawing/2010/main" val="0"/>
+                        </a:ext>
+                      </a:extLst>
+                    </a:blip>
+                    <a:stretch>
+                      <a:fillRect/>
+                    </a:stretch>
+                  </pic:blipFill>
+                  <pic:spPr>
+                    <a:xfrm>
+                      <a:off x="0" y="0"/>
+                      <a:ext cx="4188499" cy="1285238"/>
+                    </a:xfrm>
+                    <a:prstGeom prst="rect">
+                      <a:avLst/>
+                    </a:prstGeom>
+                  </pic:spPr>
+                </pic:pic>
+              </a:graphicData>
+            </a:graphic>
+          </wp:inline>
+        </w:drawing>
+      </w:r>
+    </w:p>
+    <w:p>
+      <w:pPr>
+        <w:rPr>
+          <w:lang w:val="en-US"/>
+        </w:rPr>
+      </w:pPr>
+      <w:r>
+        <w:rPr>
+          <w:lang w:val="en-US"/>
+        </w:rPr>
+        <w:lastRenderedPageBreak/>
+        <w:t>The result on a bigger set</w:t>
+      </w:r>
+      <w:r>
+        <w:rPr>
+          <w:lang w:val="en-US"/>
+        </w:rPr>
+        <w:t xml:space="preserve"> of text files (first columns of the result)</w:t>
+      </w:r>
+      <w:r>
+        <w:rPr>
+          <w:lang w:val="en-US"/>
+        </w:rPr>
+        <w:t>:</w:t>
+      </w:r>
+    </w:p>
+    <w:p>
+      <w:pPr>
+        <w:rPr>
+          <w:lang w:val="en-US"/>
+        </w:rPr>
+      </w:pPr>
+    </w:p>
+    <w:p>
+      <w:pPr>
+        <w:rPr>
+          <w:lang w:val="en-US"/>
+        </w:rPr>
+      </w:pPr>
+      <w:r>
+        <w:rPr>
+          <w:lang w:val="en-US"/>
+        </w:rPr>
+        <w:t>No scikit</w:t>
+      </w:r>
+      <w:r>
+        <w:rPr>
+          <w:lang w:val="en-US"/>
+        </w:rPr>
+        <w:t>:</w:t>
+      </w:r>
+    </w:p>
+    <w:p>
+      <w:pPr>
+        <w:rPr>
+          <w:lang w:val="en-US"/>
+        </w:rPr>
+      </w:pPr>
+      <w:r>
+        <w:rPr>
+          <w:noProof/>
+          <w:lang w:val="en-US"/>
+        </w:rPr>
+        <w:drawing>
+          <wp:inline distT="0" distB="0" distL="0" distR="0" wp14:anchorId="53B22375" wp14:editId="7E9D0EE3">
+            <wp:extent cx="5731510" cy="1783080"/>
+            <wp:effectExtent l="0" t="0" r="0" b="0"/>
+            <wp:docPr id="4" name="Picture 4"/>
+            <wp:cNvGraphicFramePr>
+              <a:graphicFrameLocks xmlns:a="http://schemas.openxmlformats.org/drawingml/2006/main" noChangeAspect="1"/>
+            </wp:cNvGraphicFramePr>
+            <a:graphic xmlns:a="http://schemas.openxmlformats.org/drawingml/2006/main">
+              <a:graphicData uri="http://schemas.openxmlformats.org/drawingml/2006/picture">
+                <pic:pic xmlns:pic="http://schemas.openxmlformats.org/drawingml/2006/picture">
+                  <pic:nvPicPr>
+                    <pic:cNvPr id="4" name="Picture 4"/>
+                    <pic:cNvPicPr/>
+                  </pic:nvPicPr>
+                  <pic:blipFill>
+                    <a:blip r:embed="rId8">
+                      <a:extLst>
+                        <a:ext uri="{28A0092B-C50C-407E-A947-70E740481C1C}">
+                          <a14:useLocalDpi xmlns:a14="http://schemas.microsoft.com/office/drawing/2010/main" val="0"/>
+                        </a:ext>
+                      </a:extLst>
+                    </a:blip>
+                    <a:stretch>
+                      <a:fillRect/>
+                    </a:stretch>
+                  </pic:blipFill>
+                  <pic:spPr>
+                    <a:xfrm>
+                      <a:off x="0" y="0"/>
+                      <a:ext cx="5731510" cy="1783080"/>
+                    </a:xfrm>
+                    <a:prstGeom prst="rect">
+                      <a:avLst/>
+                    </a:prstGeom>
+                  </pic:spPr>
+                </pic:pic>
+              </a:graphicData>
+            </a:graphic>
+          </wp:inline>
+        </w:drawing>
+      </w:r>
+    </w:p>
+    <w:p>
+      <w:pPr>
+        <w:rPr>
+          <w:lang w:val="en-US"/>
+        </w:rPr>
+      </w:pPr>
+    </w:p>
+    <w:p>
+      <w:pPr>
+        <w:rPr>
+          <w:lang w:val="en-US"/>
+        </w:rPr>
+      </w:pPr>
+      <w:r>
+        <w:rPr>
+          <w:lang w:val="en-US"/>
+        </w:rPr>
+        <w:t>With scikit</w:t>
+      </w:r>
+      <w:r>
+        <w:rPr>
+          <w:lang w:val="en-US"/>
+        </w:rPr>
+        <w:t>:</w:t>
+      </w:r>
+    </w:p>
+    <w:p>
+      <w:pPr>
+        <w:rPr>
+          <w:lang w:val="en-US"/>
+        </w:rPr>
+      </w:pPr>
+      <w:r>
+        <w:rPr>
+          <w:noProof/>
+          <w:lang w:val="en-US"/>
+        </w:rPr>
+        <w:drawing>
+          <wp:inline distT="0" distB="0" distL="0" distR="0" wp14:anchorId="2E3DC852" wp14:editId="73FA4FFF">
+            <wp:extent cx="5731510" cy="2131695"/>
+            <wp:effectExtent l="0" t="0" r="0" b="1905"/>
+            <wp:docPr id="3" name="Picture 3"/>
+            <wp:cNvGraphicFramePr>
+              <a:graphicFrameLocks xmlns:a="http://schemas.openxmlformats.org/drawingml/2006/main" noChangeAspect="1"/>
+            </wp:cNvGraphicFramePr>
+            <a:graphic xmlns:a="http://schemas.openxmlformats.org/drawingml/2006/main">
+              <a:graphicData uri="http://schemas.openxmlformats.org/drawingml/2006/picture">
+                <pic:pic xmlns:pic="http://schemas.openxmlformats.org/drawingml/2006/picture">
+                  <pic:nvPicPr>
+                    <pic:cNvPr id="3" name="Picture 3"/>
+                    <pic:cNvPicPr/>
+                  </pic:nvPicPr>
+                  <pic:blipFill>
+                    <a:blip r:embed="rId9">
+                      <a:extLst>
+                        <a:ext uri="{28A0092B-C50C-407E-A947-70E740481C1C}">
+                          <a14:useLocalDpi xmlns:a14="http://schemas.microsoft.com/office/drawing/2010/main" val="0"/>
+                        </a:ext>
+                      </a:extLst>
+                    </a:blip>
+                    <a:stretch>
+                      <a:fillRect/>
+                    </a:stretch>
+                  </pic:blipFill>
+                  <pic:spPr>
+                    <a:xfrm>
+                      <a:off x="0" y="0"/>
+                      <a:ext cx="5731510" cy="2131695"/>
+                    </a:xfrm>
+                    <a:prstGeom prst="rect">
+                      <a:avLst/>
+                    </a:prstGeom>
+                  </pic:spPr>
+                </pic:pic>
+              </a:graphicData>
+            </a:graphic>
+          </wp:inline>
+        </w:drawing>
+      </w:r>
+    </w:p>
+    <w:p>
+      <w:pPr>
         <w:rPr>
           <w:lang w:val="en-US"/>
         </w:rPr>

</xml_diff>